<commit_message>
Organigramme pour choisir un Objet Collection
</commit_message>
<xml_diff>
--- a/JAVA JEE.docx
+++ b/JAVA JEE.docx
@@ -4690,6 +4690,59 @@
           <w:tab w:val="right" w:pos="9495" w:leader="dot"/>
         </w:tabs>
       </w:pPr>
+      <w:hyperlink w:anchor="_topic_OrganigrammechoixObjetCollection">
+        <w:r>
+          <w:rPr>
+            <w:rFonts w:ascii="Tahoma" w:hAnsi="Tahoma"/>
+            <w:sz w:val="24"/>
+            <w:color w:val="000000"/>
+          </w:rPr>
+          <w:t>Organigramme choix Objet Collection</w:t>
+        </w:r>
+      </w:hyperlink>
+      <w:r>
+        <w:rPr>
+          <w:rFonts w:ascii="Tahoma" w:hAnsi="Tahoma"/>
+          <w:sz w:val="24"/>
+          <w:color w:val="000000"/>
+        </w:rPr>
+        <w:tab/>
+      </w:r>
+      <w:r>
+        <w:fldChar w:fldCharType="begin"/>
+      </w:r>
+      <w:r>
+        <w:instrText xml:space="preserve">PAGEREF _topic_OrganigrammechoixObjetCollection \h  \* MERGEFORMAT </w:instrText>
+      </w:r>
+      <w:r>
+        <w:fldChar w:fldCharType="separate"/>
+      </w:r>
+      <w:r>
+        <w:rPr>
+          <w:rFonts w:ascii="Tahoma" w:hAnsi="Tahoma"/>
+          <w:sz w:val="24"/>
+          <w:color w:val="000000"/>
+        </w:rPr>
+        <w:t>244</w:t>
+      </w:r>
+      <w:r>
+        <w:fldChar w:fldCharType="end"/>
+      </w:r>
+    </w:p>
+    <w:p>
+      <w:pPr>
+        <w:spacing w:lineRule="auto" w:line="240"/>
+        <w:shd w:val="clear" w:color="auto" w:fill="FFFFFF"/>
+        <w:pBdr>
+          <w:top w:val="none" w:space="1" w:color="000000"/>
+          <w:left w:val="none" w:space="1" w:color="000000"/>
+          <w:bottom w:val="none" w:space="1" w:color="000000"/>
+          <w:right w:val="none" w:space="1" w:color="000000"/>
+        </w:pBdr>
+        <w:tabs>
+          <w:tab w:val="right" w:pos="9495" w:leader="dot"/>
+        </w:tabs>
+      </w:pPr>
       <w:hyperlink w:anchor="_topic_GlassFish">
         <w:r>
           <w:rPr>
@@ -4723,7 +4776,7 @@
           <w:sz w:val="24"/>
           <w:color w:val="000000"/>
         </w:rPr>
-        <w:t>244</w:t>
+        <w:t>247</w:t>
       </w:r>
       <w:r>
         <w:fldChar w:fldCharType="end"/>
@@ -4777,7 +4830,7 @@
           <w:sz w:val="24"/>
           <w:color w:val="000000"/>
         </w:rPr>
-        <w:t>246</w:t>
+        <w:t>249</w:t>
       </w:r>
       <w:r>
         <w:fldChar w:fldCharType="end"/>
@@ -4831,7 +4884,7 @@
           <w:sz w:val="24"/>
           <w:color w:val="000000"/>
         </w:rPr>
-        <w:t>249</w:t>
+        <w:t>252</w:t>
       </w:r>
       <w:r>
         <w:fldChar w:fldCharType="end"/>
@@ -4885,7 +4938,7 @@
           <w:sz w:val="24"/>
           <w:color w:val="000000"/>
         </w:rPr>
-        <w:t>252</w:t>
+        <w:t>255</w:t>
       </w:r>
       <w:r>
         <w:fldChar w:fldCharType="end"/>
@@ -4939,7 +4992,7 @@
           <w:sz w:val="24"/>
           <w:color w:val="000000"/>
         </w:rPr>
-        <w:t>255</w:t>
+        <w:t>258</w:t>
       </w:r>
       <w:r>
         <w:fldChar w:fldCharType="end"/>
@@ -4993,7 +5046,7 @@
           <w:sz w:val="24"/>
           <w:color w:val="000000"/>
         </w:rPr>
-        <w:t>258</w:t>
+        <w:t>261</w:t>
       </w:r>
       <w:r>
         <w:fldChar w:fldCharType="end"/>
@@ -5047,7 +5100,7 @@
           <w:sz w:val="24"/>
           <w:color w:val="000000"/>
         </w:rPr>
-        <w:t>262</w:t>
+        <w:t>265</w:t>
       </w:r>
       <w:r>
         <w:fldChar w:fldCharType="end"/>
@@ -5101,7 +5154,7 @@
           <w:sz w:val="24"/>
           <w:color w:val="000000"/>
         </w:rPr>
-        <w:t>265</w:t>
+        <w:t>268</w:t>
       </w:r>
       <w:r>
         <w:fldChar w:fldCharType="end"/>
@@ -5155,7 +5208,7 @@
           <w:sz w:val="24"/>
           <w:color w:val="000000"/>
         </w:rPr>
-        <w:t>268</w:t>
+        <w:t>271</w:t>
       </w:r>
       <w:r>
         <w:fldChar w:fldCharType="end"/>
@@ -5209,7 +5262,7 @@
           <w:sz w:val="24"/>
           <w:color w:val="000000"/>
         </w:rPr>
-        <w:t>271</w:t>
+        <w:t>274</w:t>
       </w:r>
       <w:r>
         <w:fldChar w:fldCharType="end"/>
@@ -5263,7 +5316,7 @@
           <w:sz w:val="24"/>
           <w:color w:val="000000"/>
         </w:rPr>
-        <w:t>274</w:t>
+        <w:t>277</w:t>
       </w:r>
       <w:r>
         <w:fldChar w:fldCharType="end"/>
@@ -5317,7 +5370,7 @@
           <w:sz w:val="24"/>
           <w:color w:val="000000"/>
         </w:rPr>
-        <w:t>277</w:t>
+        <w:t>280</w:t>
       </w:r>
       <w:r>
         <w:fldChar w:fldCharType="end"/>
@@ -5371,7 +5424,60 @@
           <w:sz w:val="24"/>
           <w:color w:val="000000"/>
         </w:rPr>
-        <w:t>280</w:t>
+        <w:t>283</w:t>
+      </w:r>
+      <w:r>
+        <w:fldChar w:fldCharType="end"/>
+      </w:r>
+    </w:p>
+    <w:p>
+      <w:pPr>
+        <w:spacing w:lineRule="auto" w:line="240"/>
+        <w:shd w:val="clear" w:color="auto" w:fill="FFFFFF"/>
+        <w:pBdr>
+          <w:top w:val="none" w:space="1" w:color="000000"/>
+          <w:left w:val="none" w:space="1" w:color="000000"/>
+          <w:bottom w:val="none" w:space="1" w:color="000000"/>
+          <w:right w:val="none" w:space="1" w:color="000000"/>
+        </w:pBdr>
+        <w:tabs>
+          <w:tab w:val="right" w:pos="9495" w:leader="dot"/>
+        </w:tabs>
+      </w:pPr>
+      <w:hyperlink w:anchor="_topic_ListedestutosdonnesparJeremy">
+        <w:r>
+          <w:rPr>
+            <w:rFonts w:ascii="Tahoma" w:hAnsi="Tahoma"/>
+            <w:sz w:val="24"/>
+            <w:color w:val="000000"/>
+          </w:rPr>
+          <w:t>Liste des tutos donnés par Jérémy</w:t>
+        </w:r>
+      </w:hyperlink>
+      <w:r>
+        <w:rPr>
+          <w:rFonts w:ascii="Tahoma" w:hAnsi="Tahoma"/>
+          <w:sz w:val="24"/>
+          <w:color w:val="000000"/>
+        </w:rPr>
+        <w:tab/>
+      </w:r>
+      <w:r>
+        <w:fldChar w:fldCharType="begin"/>
+      </w:r>
+      <w:r>
+        <w:instrText xml:space="preserve">PAGEREF _topic_ListedestutosdonnesparJeremy \h  \* MERGEFORMAT </w:instrText>
+      </w:r>
+      <w:r>
+        <w:fldChar w:fldCharType="separate"/>
+      </w:r>
+      <w:r>
+        <w:rPr>
+          <w:rFonts w:ascii="Tahoma" w:hAnsi="Tahoma"/>
+          <w:sz w:val="24"/>
+          <w:color w:val="000000"/>
+        </w:rPr>
+        <w:t>286</w:t>
       </w:r>
       <w:r>
         <w:fldChar w:fldCharType="end"/>
@@ -49029,7 +49135,121 @@
     </w:p>
     <w:p>
       <w:pPr>
-        <w:pStyle w:val="3"/>
+        <w:pStyle w:val="4"/>
+        <w:spacing w:lineRule="auto" w:line="240"/>
+      </w:pPr>
+      <w:r>
+        <w:t>Télécharger Plugins pour Eclipse</w:t>
+      </w:r>
+    </w:p>
+    <w:p>
+      <w:pPr>
+        <w:spacing w:lineRule="auto" w:line="240"/>
+      </w:pPr>
+      <w:r>
+        <w:t>Installation de la fonction Eclipse</w:t>
+      </w:r>
+    </w:p>
+    <w:p>
+      <w:pPr>
+        <w:spacing w:lineRule="auto" w:line="240"/>
+      </w:pPr>
+      <w:r>
+        <w:t/>
+      </w:r>
+    </w:p>
+    <w:p>
+      <w:pPr>
+        <w:spacing w:lineRule="auto" w:line="240"/>
+      </w:pPr>
+      <w:r>
+        <w:t>STAN est disponible via notre site de mise à jour Eclipse. Veuillez suivre les instructions ci-dessous.</w:t>
+      </w:r>
+    </w:p>
+    <w:p>
+      <w:pPr>
+        <w:spacing w:lineRule="auto" w:line="240"/>
+      </w:pPr>
+      <w:r>
+        <w:t/>
+      </w:r>
+    </w:p>
+    <w:p>
+      <w:pPr>
+        <w:spacing w:lineRule="auto" w:line="240"/>
+        <w:numPr>
+          <w:ilvl w:val="2"/>
+          <w:numId w:val="9"/>
+        </w:numPr>
+      </w:pPr>
+      <w:r/>
+      <w:r>
+        <w:t xml:space="preserve">    Depuis Eclipse, allez à Aide - Installer un nouveau logiciel ...</w:t>
+      </w:r>
+    </w:p>
+    <w:p>
+      <w:pPr>
+        <w:spacing w:lineRule="auto" w:line="240"/>
+        <w:numPr>
+          <w:ilvl w:val="2"/>
+          <w:numId w:val="9"/>
+        </w:numPr>
+      </w:pPr>
+      <w:r/>
+      <w:r>
+        <w:t xml:space="preserve">    Ajouter un nouveau site pour STAN avec l'URL http://update.stan4j.com/ide</w:t>
+      </w:r>
+    </w:p>
+    <w:p>
+      <w:pPr>
+        <w:spacing w:lineRule="auto" w:line="240"/>
+        <w:numPr>
+          <w:ilvl w:val="2"/>
+          <w:numId w:val="9"/>
+        </w:numPr>
+      </w:pPr>
+      <w:r/>
+      <w:r>
+        <w:t xml:space="preserve">    Sélectionnez la fonction STAN IDE et appuyez sur "Suivant"</w:t>
+      </w:r>
+    </w:p>
+    <w:p>
+      <w:pPr>
+        <w:spacing w:lineRule="auto" w:line="240"/>
+        <w:numPr>
+          <w:ilvl w:val="2"/>
+          <w:numId w:val="9"/>
+        </w:numPr>
+      </w:pPr>
+      <w:r/>
+      <w:r>
+        <w:t xml:space="preserve">    Suivez l'assistant, lisez et acceptez les termes de la licence</w:t>
+      </w:r>
+    </w:p>
+    <w:p>
+      <w:pPr>
+        <w:spacing w:lineRule="auto" w:line="240"/>
+        <w:numPr>
+          <w:ilvl w:val="2"/>
+          <w:numId w:val="9"/>
+        </w:numPr>
+      </w:pPr>
+      <w:r/>
+      <w:r>
+        <w:t xml:space="preserve">    Redémarrer Eclipse </w:t>
+      </w:r>
+    </w:p>
+    <w:p>
+      <w:pPr>
+        <w:spacing w:lineRule="auto" w:line="240"/>
+      </w:pPr>
+      <w:r>
+        <w:t/>
+      </w:r>
+    </w:p>
+    <w:p>
+      <w:pPr>
+        <w:pStyle w:val="4"/>
         <w:spacing w:lineRule="auto" w:line="240"/>
       </w:pPr>
       <w:r>
@@ -49281,7 +49501,7 @@
           <w:right w:val="none" w:space="1" w:color="AAAAAA"/>
         </w:pBdr>
       </w:pPr>
-      <w:bookmarkStart w:id="86" w:name="_topic_GlassFish"/>
+      <w:bookmarkStart w:id="86" w:name="_topic_OrganigrammechoixObjetCollection"/>
       <w:bookmarkEnd w:id="86"/>
       <w:r>
         <w:rPr>
@@ -49290,441 +49510,9 @@
           <w:sz w:val="28"/>
           <w:color w:val="365F91"/>
         </w:rPr>
-        <w:t>GlassFish</w:t>
+        <w:t>Organigramme choix Objet Collection</w:t>
       </w:r>
       <w:r/>
-      <w:r/>
-    </w:p>
-    <w:p>
-      <w:pPr>
-        <w:jc w:val="center"/>
-        <w:spacing w:before="150" w:after="150" w:lineRule="auto" w:line="240"/>
-        <w:pBdr>
-          <w:top w:val="single" w:space="1" w:color="C0C0C0"/>
-          <w:left w:val="none" w:space="1" w:color="C0C0C0"/>
-          <w:bottom w:val="single" w:space="1" w:color="C0C0C0"/>
-          <w:right w:val="none" w:space="1" w:color="C0C0C0"/>
-        </w:pBdr>
-      </w:pPr>
-      <w:r>
-        <w:rPr>
-          <w:rFonts w:ascii="Tahoma" w:hAnsi="Tahoma"/>
-          <w:i/>
-          <w:color w:val="C0C0C0"/>
-        </w:rPr>
-        <w:t xml:space="preserve">Créé avec HelpNDoc Personal Edition: </w:t>
-      </w:r>
-      <w:hyperlink r:id="hrId91">
-        <w:r>
-          <w:rPr>
-            <w:rFonts w:ascii="Tahoma" w:hAnsi="Tahoma"/>
-            <w:i/>
-            <w:color w:val="6666FF"/>
-          </w:rPr>
-          <w:t>Créer des sites web d'aide facilement</w:t>
-        </w:r>
-      </w:hyperlink>
-      <w:r/>
-      <w:r/>
-    </w:p>
-    <w:p>
-      <w:pPr>
-        <w:outlineLvl w:val="1"/>
-        <w:spacing w:before="150" w:after="150" w:lineRule="auto" w:line="240"/>
-        <w:shd w:val="clear" w:color="auto" w:fill="FFFFFF"/>
-        <w:pBdr>
-          <w:top w:val="none" w:space="1" w:color="000000"/>
-          <w:left w:val="none" w:space="1" w:color="000000"/>
-          <w:bottom w:val="none" w:space="1" w:color="000000"/>
-          <w:right w:val="none" w:space="1" w:color="000000"/>
-        </w:pBdr>
-      </w:pPr>
-      <w:bookmarkStart w:id="87" w:name="_topic_Install"/>
-      <w:bookmarkEnd w:id="87"/>
-      <w:r>
-        <w:rPr>
-          <w:rFonts w:ascii="Tahoma" w:hAnsi="Tahoma"/>
-          <w:b/>
-          <w:sz w:val="26"/>
-          <w:color w:val="4F81BD"/>
-        </w:rPr>
-        <w:t>Install</w:t>
-      </w:r>
-      <w:r/>
-    </w:p>
-    <w:p>
-      <w:pPr>
-        <w:spacing w:lineRule="auto" w:line="240"/>
-      </w:pPr>
-      <w:r>
-        <w:t xml:space="preserve">Télécharger </w:t>
-      </w:r>
-      <w:hyperlink r:id="hrId92">
-        <w:r>
-          <w:rPr>
-            <w:rStyle w:val="c13"/>
-          </w:rPr>
-          <w:t>https://glassfish.java.net/download.html</w:t>
-        </w:r>
-      </w:hyperlink>
-    </w:p>
-    <w:p>
-      <w:pPr>
-        <w:spacing w:lineRule="auto" w:line="240"/>
-      </w:pPr>
-      <w:r>
-        <w:t xml:space="preserve">Sous unix : </w:t>
-      </w:r>
-      <w:r>
-        <w:tab/>
-      </w:r>
-      <w:r>
-        <w:rPr>
-          <w:b/>
-        </w:rPr>
-        <w:t>jar xvf glassfish-4.1.zip</w:t>
-      </w:r>
-    </w:p>
-    <w:p>
-      <w:pPr>
-        <w:spacing w:lineRule="auto" w:line="240"/>
-      </w:pPr>
-      <w:r>
-        <w:t/>
-      </w:r>
-    </w:p>
-    <w:p>
-      <w:pPr>
-        <w:spacing w:lineRule="auto" w:line="240"/>
-      </w:pPr>
-      <w:r>
-        <w:t>Lire le fichier readme.txt :</w:t>
-      </w:r>
-    </w:p>
-    <w:p>
-      <w:pPr>
-        <w:spacing w:lineRule="auto" w:line="240"/>
-      </w:pPr>
-      <w:r/>
-    </w:p>
-    <w:p>
-      <w:pPr>
-        <w:jc w:val="center"/>
-        <w:spacing w:before="150" w:after="150" w:lineRule="auto" w:line="240"/>
-        <w:pBdr>
-          <w:top w:val="single" w:space="1" w:color="C0C0C0"/>
-          <w:left w:val="none" w:space="1" w:color="C0C0C0"/>
-          <w:bottom w:val="single" w:space="1" w:color="C0C0C0"/>
-          <w:right w:val="none" w:space="1" w:color="C0C0C0"/>
-        </w:pBdr>
-      </w:pPr>
-      <w:r>
-        <w:rPr>
-          <w:rFonts w:ascii="Tahoma" w:hAnsi="Tahoma"/>
-          <w:i/>
-          <w:color w:val="C0C0C0"/>
-        </w:rPr>
-        <w:t xml:space="preserve">Créé avec HelpNDoc Personal Edition: </w:t>
-      </w:r>
-      <w:hyperlink r:id="hrId93">
-        <w:r>
-          <w:rPr>
-            <w:rFonts w:ascii="Tahoma" w:hAnsi="Tahoma"/>
-            <w:i/>
-            <w:color w:val="6666FF"/>
-          </w:rPr>
-          <w:t>Créer des documents d'aide facilement</w:t>
-        </w:r>
-      </w:hyperlink>
-      <w:r/>
-      <w:r/>
-    </w:p>
-    <w:p>
-      <w:pPr>
-        <w:outlineLvl w:val="1"/>
-        <w:spacing w:before="150" w:after="150" w:lineRule="auto" w:line="240"/>
-        <w:shd w:val="clear" w:color="auto" w:fill="FFFFFF"/>
-        <w:pBdr>
-          <w:top w:val="none" w:space="1" w:color="000000"/>
-          <w:left w:val="none" w:space="1" w:color="000000"/>
-          <w:bottom w:val="none" w:space="1" w:color="000000"/>
-          <w:right w:val="none" w:space="1" w:color="000000"/>
-        </w:pBdr>
-      </w:pPr>
-      <w:bookmarkStart w:id="88" w:name="_topic_LancerlaconsoleGlassfish"/>
-      <w:bookmarkEnd w:id="88"/>
-      <w:r>
-        <w:rPr>
-          <w:rFonts w:ascii="Tahoma" w:hAnsi="Tahoma"/>
-          <w:b/>
-          <w:sz w:val="26"/>
-          <w:color w:val="4F81BD"/>
-        </w:rPr>
-        <w:t>Lancer la console Glassfish</w:t>
-      </w:r>
-      <w:r/>
-    </w:p>
-    <w:p>
-      <w:pPr>
-        <w:spacing w:lineRule="auto" w:line="240"/>
-      </w:pPr>
-      <w:r>
-        <w:t xml:space="preserve">La commande "asadmin" est utilisé pour controler et manager GlassFish </w:t>
-      </w:r>
-    </w:p>
-    <w:p>
-      <w:pPr>
-        <w:spacing w:lineRule="auto" w:line="240"/>
-        <w:numPr>
-          <w:ilvl w:val="1"/>
-          <w:numId w:val="9"/>
-        </w:numPr>
-      </w:pPr>
-      <w:r/>
-      <w:r>
-        <w:t>start,</w:t>
-      </w:r>
-    </w:p>
-    <w:p>
-      <w:pPr>
-        <w:spacing w:lineRule="auto" w:line="240"/>
-        <w:numPr>
-          <w:ilvl w:val="1"/>
-          <w:numId w:val="9"/>
-        </w:numPr>
-      </w:pPr>
-      <w:r/>
-      <w:r>
-        <w:t xml:space="preserve">stop, </w:t>
-      </w:r>
-    </w:p>
-    <w:p>
-      <w:pPr>
-        <w:spacing w:lineRule="auto" w:line="240"/>
-        <w:numPr>
-          <w:ilvl w:val="1"/>
-          <w:numId w:val="9"/>
-        </w:numPr>
-      </w:pPr>
-      <w:r/>
-      <w:r>
-        <w:t xml:space="preserve">configure, </w:t>
-      </w:r>
-    </w:p>
-    <w:p>
-      <w:pPr>
-        <w:spacing w:lineRule="auto" w:line="240"/>
-        <w:numPr>
-          <w:ilvl w:val="1"/>
-          <w:numId w:val="9"/>
-        </w:numPr>
-      </w:pPr>
-      <w:r/>
-      <w:r>
-        <w:t xml:space="preserve">deploy applications, </w:t>
-      </w:r>
-    </w:p>
-    <w:p>
-      <w:pPr>
-        <w:spacing w:lineRule="auto" w:line="240"/>
-        <w:numPr>
-          <w:ilvl w:val="1"/>
-          <w:numId w:val="9"/>
-        </w:numPr>
-      </w:pPr>
-      <w:r/>
-      <w:r>
-        <w:t>etc...</w:t>
-      </w:r>
-    </w:p>
-    <w:p>
-      <w:pPr>
-        <w:spacing w:lineRule="auto" w:line="240"/>
-      </w:pPr>
-      <w:r>
-        <w:t/>
-      </w:r>
-    </w:p>
-    <w:p>
-      <w:pPr>
-        <w:spacing w:lineRule="auto" w:line="240"/>
-      </w:pPr>
-      <w:r>
-        <w:t xml:space="preserve">Lancer les commandes GlassFish sous </w:t>
-      </w:r>
-      <w:r>
-        <w:rPr>
-          <w:b/>
-        </w:rPr>
-        <w:t xml:space="preserve">glassfish4\glassfish\bin </w:t>
-      </w:r>
-      <w:r>
-        <w:t>!</w:t>
-      </w:r>
-    </w:p>
-    <w:p>
-      <w:pPr>
-        <w:spacing w:lineRule="auto" w:line="240"/>
-      </w:pPr>
-      <w:r>
-        <w:t/>
-      </w:r>
-    </w:p>
-    <w:p>
-      <w:pPr>
-        <w:spacing w:lineRule="auto" w:line="240"/>
-      </w:pPr>
-      <w:r>
-        <w:t/>
-      </w:r>
-    </w:p>
-    <w:p>
-      <w:pPr>
-        <w:spacing w:lineRule="auto" w:line="240"/>
-      </w:pPr>
-      <w:r>
-        <w:t xml:space="preserve">Pour démarrer </w:t>
-      </w:r>
-      <w:r>
-        <w:tab/>
-      </w:r>
-      <w:r>
-        <w:t>:</w:t>
-      </w:r>
-      <w:r>
-        <w:tab/>
-      </w:r>
-      <w:r>
-        <w:t>asadmin start-domain</w:t>
-      </w:r>
-    </w:p>
-    <w:p>
-      <w:pPr>
-        <w:ind w:left="360"/>
-        <w:spacing w:lineRule="auto" w:line="240"/>
-      </w:pPr>
-      <w:r>
-        <w:t/>
-      </w:r>
-    </w:p>
-    <w:p>
-      <w:pPr>
-        <w:spacing w:lineRule="auto" w:line="240"/>
-      </w:pPr>
-      <w:r>
-        <w:t>Pour arrêter</w:t>
-      </w:r>
-      <w:r>
-        <w:tab/>
-      </w:r>
-      <w:r>
-        <w:t>:</w:t>
-      </w:r>
-      <w:r>
-        <w:tab/>
-      </w:r>
-      <w:r>
-        <w:t>asadmin stop-domain</w:t>
-      </w:r>
-    </w:p>
-    <w:p>
-      <w:pPr>
-        <w:spacing w:lineRule="auto" w:line="240"/>
-      </w:pPr>
-      <w:r>
-        <w:t/>
-      </w:r>
-    </w:p>
-    <w:p>
-      <w:pPr>
-        <w:spacing w:lineRule="auto" w:line="240"/>
-      </w:pPr>
-      <w:r>
-        <w:t>Ouvrir GlassFish:</w:t>
-      </w:r>
-      <w:r>
-        <w:tab/>
-      </w:r>
-      <w:r>
-        <w:rPr>
-          <w:b/>
-        </w:rPr>
-        <w:t>http://localhost:4848</w:t>
-      </w:r>
-      <w:r/>
-    </w:p>
-    <w:p>
-      <w:pPr>
-        <w:jc w:val="center"/>
-        <w:spacing w:before="150" w:after="150" w:lineRule="auto" w:line="240"/>
-        <w:pBdr>
-          <w:top w:val="single" w:space="1" w:color="C0C0C0"/>
-          <w:left w:val="none" w:space="1" w:color="C0C0C0"/>
-          <w:bottom w:val="single" w:space="1" w:color="C0C0C0"/>
-          <w:right w:val="none" w:space="1" w:color="C0C0C0"/>
-        </w:pBdr>
-      </w:pPr>
-      <w:r>
-        <w:rPr>
-          <w:rFonts w:ascii="Tahoma" w:hAnsi="Tahoma"/>
-          <w:i/>
-          <w:color w:val="C0C0C0"/>
-        </w:rPr>
-        <w:t xml:space="preserve">Créé avec HelpNDoc Personal Edition: </w:t>
-      </w:r>
-      <w:hyperlink r:id="hrId94">
-        <w:r>
-          <w:rPr>
-            <w:rFonts w:ascii="Tahoma" w:hAnsi="Tahoma"/>
-            <w:i/>
-            <w:color w:val="6666FF"/>
-          </w:rPr>
-          <w:t>Qu'est-ce qu'un outil de création d'aide ?</w:t>
-        </w:r>
-      </w:hyperlink>
-      <w:r/>
-      <w:r/>
-    </w:p>
-    <w:p>
-      <w:pPr>
-        <w:outlineLvl w:val="1"/>
-        <w:spacing w:before="150" w:after="150" w:lineRule="auto" w:line="240"/>
-        <w:shd w:val="clear" w:color="auto" w:fill="FFFFFF"/>
-        <w:pBdr>
-          <w:top w:val="none" w:space="1" w:color="000000"/>
-          <w:left w:val="none" w:space="1" w:color="000000"/>
-          <w:bottom w:val="none" w:space="1" w:color="000000"/>
-          <w:right w:val="none" w:space="1" w:color="000000"/>
-        </w:pBdr>
-      </w:pPr>
-      <w:bookmarkStart w:id="89" w:name="_topic_Changementport8080"/>
-      <w:bookmarkEnd w:id="89"/>
-      <w:r>
-        <w:rPr>
-          <w:rFonts w:ascii="Tahoma" w:hAnsi="Tahoma"/>
-          <w:b/>
-          <w:sz w:val="26"/>
-          <w:color w:val="4F81BD"/>
-        </w:rPr>
-        <w:t>Changement port 8080</w:t>
-      </w:r>
-      <w:r/>
-    </w:p>
-    <w:p>
-      <w:pPr>
-        <w:spacing w:lineRule="auto" w:line="240"/>
-      </w:pPr>
-      <w:r>
-        <w:t>Aller sous la console Glassfish</w:t>
-      </w:r>
-    </w:p>
-    <w:p>
-      <w:pPr>
-        <w:spacing w:lineRule="auto" w:line="240"/>
-      </w:pPr>
-      <w:r>
-        <w:t>changer</w:t>
-      </w:r>
     </w:p>
     <w:p>
       <w:pPr>
@@ -49733,7 +49521,7 @@
       <w:r>
         <w:drawing>
           <wp:inline distT="0" distB="0" distL="0" distR="0">
-            <wp:extent cx="3257550" cy="4162425"/>
+            <wp:extent cx="5753100" cy="6438900"/>
             <wp:effectExtent l="0" t="0" r="0" b="0"/>
             <wp:docPr id="12" name="Pic 12"/>
             <wp:cNvGraphicFramePr>
@@ -49755,7 +49543,7 @@
                   <pic:spPr>
                     <a:xfrm>
                       <a:off x="0" y="0"/>
-                      <a:ext cx="3257550" cy="4162425"/>
+                      <a:ext cx="5753100" cy="6438900"/>
                     </a:xfrm>
                     <a:prstGeom prst="rect">
                       <a:avLst/>
@@ -49767,82 +49555,6 @@
           </wp:inline>
         </w:drawing>
       </w:r>
-    </w:p>
-    <w:p>
-      <w:pPr>
-        <w:spacing w:lineRule="auto" w:line="240"/>
-      </w:pPr>
-      <w:r>
-        <w:t/>
-      </w:r>
-    </w:p>
-    <w:p>
-      <w:pPr>
-        <w:spacing w:lineRule="auto" w:line="240"/>
-      </w:pPr>
-      <w:r>
-        <w:t xml:space="preserve">ajouter la variable d'environnement  </w:t>
-      </w:r>
-      <w:r>
-        <w:rPr>
-          <w:rFonts w:ascii="Consolas" w:hAnsi="Consolas"/>
-          <w:color w:val="000000"/>
-          <w:shd w:val="clear" w:color="auto" w:fill="E8F2FE"/>
-        </w:rPr>
-        <w:t>GLASSFISH_AUTODEPLOY</w:t>
-      </w:r>
-    </w:p>
-    <w:p>
-      <w:pPr>
-        <w:spacing w:lineRule="auto" w:line="240"/>
-      </w:pPr>
-      <w:r>
-        <w:rPr>
-          <w:rFonts w:ascii="Consolas" w:hAnsi="Consolas"/>
-          <w:color w:val="000000"/>
-          <w:shd w:val="clear" w:color="auto" w:fill="E8F2FE"/>
-        </w:rPr>
-        <w:t xml:space="preserve">qui pointe vers </w:t>
-      </w:r>
-    </w:p>
-    <w:p>
-      <w:pPr>
-        <w:spacing w:lineRule="auto" w:line="240"/>
-      </w:pPr>
-      <w:r>
-        <w:rPr>
-          <w:rFonts w:ascii="Consolas" w:hAnsi="Consolas"/>
-          <w:color w:val="000000"/>
-          <w:shd w:val="clear" w:color="auto" w:fill="E8F2FE"/>
-        </w:rPr>
-        <w:t/>
-      </w:r>
-    </w:p>
-    <w:p>
-      <w:pPr>
-        <w:spacing w:lineRule="auto" w:line="240"/>
-      </w:pPr>
-      <w:r>
-        <w:rPr>
-          <w:rFonts w:ascii="Consolas" w:hAnsi="Consolas"/>
-          <w:color w:val="000000"/>
-          <w:shd w:val="clear" w:color="auto" w:fill="E8F2FE"/>
-        </w:rPr>
-        <w:t>C:\Users\hb-asus&gt;echo %GLASSFISH_AUTODEPLOY%</w:t>
-      </w:r>
-    </w:p>
-    <w:p>
-      <w:pPr>
-        <w:spacing w:lineRule="auto" w:line="240"/>
-      </w:pPr>
-      <w:r>
-        <w:rPr>
-          <w:rFonts w:ascii="Consolas" w:hAnsi="Consolas"/>
-          <w:color w:val="000000"/>
-          <w:shd w:val="clear" w:color="auto" w:fill="E8F2FE"/>
-        </w:rPr>
-        <w:t>C:\Users\hb-asus\Documents\Install\glassfish4\glassfish\domains\domain1\autodeploy</w:t>
-      </w:r>
       <w:r/>
     </w:p>
     <w:p>
@@ -49864,14 +49576,72 @@
         </w:rPr>
         <w:t xml:space="preserve">Créé avec HelpNDoc Personal Edition: </w:t>
       </w:r>
-      <w:hyperlink r:id="hrId95">
+      <w:hyperlink r:id="hrId91">
         <w:r>
           <w:rPr>
             <w:rFonts w:ascii="Tahoma" w:hAnsi="Tahoma"/>
             <w:i/>
             <w:color w:val="6666FF"/>
           </w:rPr>
-          <w:t>Générateur de documentations PDF gratuit</w:t>
+          <w:t>Éditeur de documentation Qt Help facile</w:t>
+        </w:r>
+      </w:hyperlink>
+      <w:r/>
+      <w:r/>
+    </w:p>
+    <w:p>
+      <w:pPr>
+        <w:outlineLvl w:val="0"/>
+        <w:spacing w:before="75" w:after="450" w:lineRule="auto" w:line="240"/>
+        <w:shd w:val="clear" w:color="auto" w:fill="FFFFFF"/>
+        <w:pBdr>
+          <w:top w:val="none" w:space="1" w:color="AAAAAA"/>
+          <w:left w:val="none" w:space="1" w:color="AAAAAA"/>
+          <w:bottom w:val="single" w:space="1" w:color="AAAAAA"/>
+          <w:right w:val="none" w:space="1" w:color="AAAAAA"/>
+        </w:pBdr>
+      </w:pPr>
+      <w:bookmarkStart w:id="87" w:name="_topic_GlassFish"/>
+      <w:bookmarkEnd w:id="87"/>
+      <w:r>
+        <w:rPr>
+          <w:rFonts w:ascii="Tahoma" w:hAnsi="Tahoma"/>
+          <w:b/>
+          <w:sz w:val="28"/>
+          <w:color w:val="365F91"/>
+        </w:rPr>
+        <w:t>GlassFish</w:t>
+      </w:r>
+      <w:r/>
+      <w:r/>
+    </w:p>
+    <w:p>
+      <w:pPr>
+        <w:jc w:val="center"/>
+        <w:spacing w:before="150" w:after="150" w:lineRule="auto" w:line="240"/>
+        <w:pBdr>
+          <w:top w:val="single" w:space="1" w:color="C0C0C0"/>
+          <w:left w:val="none" w:space="1" w:color="C0C0C0"/>
+          <w:bottom w:val="single" w:space="1" w:color="C0C0C0"/>
+          <w:right w:val="none" w:space="1" w:color="C0C0C0"/>
+        </w:pBdr>
+      </w:pPr>
+      <w:r>
+        <w:rPr>
+          <w:rFonts w:ascii="Tahoma" w:hAnsi="Tahoma"/>
+          <w:i/>
+          <w:color w:val="C0C0C0"/>
+        </w:rPr>
+        <w:t xml:space="preserve">Créé avec HelpNDoc Personal Edition: </w:t>
+      </w:r>
+      <w:hyperlink r:id="hrId92">
+        <w:r>
+          <w:rPr>
+            <w:rFonts w:ascii="Tahoma" w:hAnsi="Tahoma"/>
+            <w:i/>
+            <w:color w:val="6666FF"/>
+          </w:rPr>
+          <w:t>Créer des sites web d'aide facilement</w:t>
         </w:r>
       </w:hyperlink>
       <w:r/>
@@ -49889,8 +49659,8 @@
           <w:right w:val="none" w:space="1" w:color="000000"/>
         </w:pBdr>
       </w:pPr>
-      <w:bookmarkStart w:id="90" w:name="_topic_Parametragedeslogs"/>
-      <w:bookmarkEnd w:id="90"/>
+      <w:bookmarkStart w:id="88" w:name="_topic_Install"/>
+      <w:bookmarkEnd w:id="88"/>
       <w:r>
         <w:rPr>
           <w:rFonts w:ascii="Tahoma" w:hAnsi="Tahoma"/>
@@ -49898,7 +49668,7 @@
           <w:sz w:val="26"/>
           <w:color w:val="4F81BD"/>
         </w:rPr>
-        <w:t>Paramétrage des logs</w:t>
+        <w:t>Install</w:t>
       </w:r>
       <w:r/>
     </w:p>
@@ -49907,16 +49677,119 @@
         <w:spacing w:lineRule="auto" w:line="240"/>
       </w:pPr>
       <w:r>
-        <w:t>Plusieurs niveaux de logs :</w:t>
-      </w:r>
-    </w:p>
-    <w:p>
-      <w:pPr>
-        <w:ind w:left="360"/>
+        <w:t xml:space="preserve">Télécharger </w:t>
+      </w:r>
+      <w:hyperlink r:id="hrId93">
+        <w:r>
+          <w:rPr>
+            <w:rStyle w:val="c13"/>
+          </w:rPr>
+          <w:t>https://glassfish.java.net/download.html</w:t>
+        </w:r>
+      </w:hyperlink>
+    </w:p>
+    <w:p>
+      <w:pPr>
+        <w:spacing w:lineRule="auto" w:line="240"/>
+      </w:pPr>
+      <w:r>
+        <w:t xml:space="preserve">Sous unix : </w:t>
+      </w:r>
+      <w:r>
+        <w:tab/>
+      </w:r>
+      <w:r>
+        <w:rPr>
+          <w:b/>
+        </w:rPr>
+        <w:t>jar xvf glassfish-4.1.zip</w:t>
+      </w:r>
+    </w:p>
+    <w:p>
+      <w:pPr>
         <w:spacing w:lineRule="auto" w:line="240"/>
       </w:pPr>
       <w:r>
         <w:t/>
+      </w:r>
+    </w:p>
+    <w:p>
+      <w:pPr>
+        <w:spacing w:lineRule="auto" w:line="240"/>
+      </w:pPr>
+      <w:r>
+        <w:t>Lire le fichier readme.txt :</w:t>
+      </w:r>
+    </w:p>
+    <w:p>
+      <w:pPr>
+        <w:spacing w:lineRule="auto" w:line="240"/>
+      </w:pPr>
+      <w:r/>
+    </w:p>
+    <w:p>
+      <w:pPr>
+        <w:jc w:val="center"/>
+        <w:spacing w:before="150" w:after="150" w:lineRule="auto" w:line="240"/>
+        <w:pBdr>
+          <w:top w:val="single" w:space="1" w:color="C0C0C0"/>
+          <w:left w:val="none" w:space="1" w:color="C0C0C0"/>
+          <w:bottom w:val="single" w:space="1" w:color="C0C0C0"/>
+          <w:right w:val="none" w:space="1" w:color="C0C0C0"/>
+        </w:pBdr>
+      </w:pPr>
+      <w:r>
+        <w:rPr>
+          <w:rFonts w:ascii="Tahoma" w:hAnsi="Tahoma"/>
+          <w:i/>
+          <w:color w:val="C0C0C0"/>
+        </w:rPr>
+        <w:t xml:space="preserve">Créé avec HelpNDoc Personal Edition: </w:t>
+      </w:r>
+      <w:hyperlink r:id="hrId94">
+        <w:r>
+          <w:rPr>
+            <w:rFonts w:ascii="Tahoma" w:hAnsi="Tahoma"/>
+            <w:i/>
+            <w:color w:val="6666FF"/>
+          </w:rPr>
+          <w:t>Créer des documents d'aide facilement</w:t>
+        </w:r>
+      </w:hyperlink>
+      <w:r/>
+      <w:r/>
+    </w:p>
+    <w:p>
+      <w:pPr>
+        <w:outlineLvl w:val="1"/>
+        <w:spacing w:before="150" w:after="150" w:lineRule="auto" w:line="240"/>
+        <w:shd w:val="clear" w:color="auto" w:fill="FFFFFF"/>
+        <w:pBdr>
+          <w:top w:val="none" w:space="1" w:color="000000"/>
+          <w:left w:val="none" w:space="1" w:color="000000"/>
+          <w:bottom w:val="none" w:space="1" w:color="000000"/>
+          <w:right w:val="none" w:space="1" w:color="000000"/>
+        </w:pBdr>
+      </w:pPr>
+      <w:bookmarkStart w:id="89" w:name="_topic_LancerlaconsoleGlassfish"/>
+      <w:bookmarkEnd w:id="89"/>
+      <w:r>
+        <w:rPr>
+          <w:rFonts w:ascii="Tahoma" w:hAnsi="Tahoma"/>
+          <w:b/>
+          <w:sz w:val="26"/>
+          <w:color w:val="4F81BD"/>
+        </w:rPr>
+        <w:t>Lancer la console Glassfish</w:t>
+      </w:r>
+      <w:r/>
+    </w:p>
+    <w:p>
+      <w:pPr>
+        <w:spacing w:lineRule="auto" w:line="240"/>
+      </w:pPr>
+      <w:r>
+        <w:t xml:space="preserve">La commande "asadmin" est utilisé pour controler et manager GlassFish </w:t>
       </w:r>
     </w:p>
     <w:p>
@@ -49929,7 +49802,7 @@
       </w:pPr>
       <w:r/>
       <w:r>
-        <w:t>fatal</w:t>
+        <w:t>start,</w:t>
       </w:r>
     </w:p>
     <w:p>
@@ -49942,7 +49815,7 @@
       </w:pPr>
       <w:r/>
       <w:r>
-        <w:t>error</w:t>
+        <w:t xml:space="preserve">stop, </w:t>
       </w:r>
     </w:p>
     <w:p>
@@ -49955,7 +49828,7 @@
       </w:pPr>
       <w:r/>
       <w:r>
-        <w:t>warning</w:t>
+        <w:t xml:space="preserve">configure, </w:t>
       </w:r>
     </w:p>
     <w:p>
@@ -49968,7 +49841,7 @@
       </w:pPr>
       <w:r/>
       <w:r>
-        <w:t>debug</w:t>
+        <w:t xml:space="preserve">deploy applications, </w:t>
       </w:r>
     </w:p>
     <w:p>
@@ -49981,7 +49854,7 @@
       </w:pPr>
       <w:r/>
       <w:r>
-        <w:t>info</w:t>
+        <w:t>etc...</w:t>
       </w:r>
     </w:p>
     <w:p>
@@ -49994,44 +49867,19 @@
     </w:p>
     <w:p>
       <w:pPr>
-        <w:pStyle w:val="4"/>
-        <w:spacing w:lineRule="auto" w:line="240"/>
-      </w:pPr>
-      <w:r>
-        <w:t>1) Historique des API</w:t>
-      </w:r>
-    </w:p>
-    <w:p>
-      <w:pPr>
-        <w:pStyle w:val="5"/>
-        <w:spacing w:lineRule="auto" w:line="240"/>
-      </w:pPr>
-      <w:r>
-        <w:t>API de Login JUL</w:t>
-      </w:r>
-    </w:p>
-    <w:p>
-      <w:pPr>
-        <w:spacing w:lineRule="auto" w:line="240"/>
-      </w:pPr>
-      <w:r>
-        <w:t>Pour gérer les logs on peut utiliser l'API de Login JUL : Java Util Login</w:t>
-      </w:r>
-    </w:p>
-    <w:p>
-      <w:pPr>
-        <w:spacing w:lineRule="auto" w:line="240"/>
-      </w:pPr>
-      <w:r>
-        <w:t>Celle-ci utilise la sortie standard</w:t>
-      </w:r>
-    </w:p>
-    <w:p>
-      <w:pPr>
-        <w:spacing w:lineRule="auto" w:line="240"/>
-      </w:pPr>
-      <w:r>
-        <w:t>Un peu vieille</w:t>
+        <w:spacing w:lineRule="auto" w:line="240"/>
+      </w:pPr>
+      <w:r>
+        <w:t xml:space="preserve">Lancer les commandes GlassFish sous </w:t>
+      </w:r>
+      <w:r>
+        <w:rPr>
+          <w:b/>
+        </w:rPr>
+        <w:t xml:space="preserve">glassfish4\glassfish\bin </w:t>
+      </w:r>
+      <w:r>
+        <w:t>!</w:t>
       </w:r>
     </w:p>
     <w:p>
@@ -50044,23 +49892,6 @@
     </w:p>
     <w:p>
       <w:pPr>
-        <w:pStyle w:val="5"/>
-        <w:spacing w:lineRule="auto" w:line="240"/>
-      </w:pPr>
-      <w:r>
-        <w:t>API Log4J</w:t>
-      </w:r>
-    </w:p>
-    <w:p>
-      <w:pPr>
-        <w:spacing w:lineRule="auto" w:line="240"/>
-      </w:pPr>
-      <w:r>
-        <w:t>Nouvelle librairy Log4J puis Log4J2 et SLF4J qui centralise toutes les logs en seul point pour créer un pont entre toutes les api java.</w:t>
-      </w:r>
-    </w:p>
-    <w:p>
-      <w:pPr>
         <w:spacing w:lineRule="auto" w:line="240"/>
       </w:pPr>
       <w:r>
@@ -50069,23 +49900,27 @@
     </w:p>
     <w:p>
       <w:pPr>
-        <w:pStyle w:val="5"/>
-        <w:spacing w:lineRule="auto" w:line="240"/>
-      </w:pPr>
-      <w:r>
-        <w:t>Implémentation LogBack</w:t>
-      </w:r>
-    </w:p>
-    <w:p>
-      <w:pPr>
-        <w:spacing w:lineRule="auto" w:line="240"/>
-      </w:pPr>
-      <w:r>
-        <w:t>Puis LogBack (implementation) plus pratique de SLF4J</w:t>
-      </w:r>
-    </w:p>
-    <w:p>
-      <w:pPr>
+        <w:spacing w:lineRule="auto" w:line="240"/>
+      </w:pPr>
+      <w:r>
+        <w:t xml:space="preserve">Pour démarrer </w:t>
+      </w:r>
+      <w:r>
+        <w:tab/>
+      </w:r>
+      <w:r>
+        <w:t>:</w:t>
+      </w:r>
+      <w:r>
+        <w:tab/>
+      </w:r>
+      <w:r>
+        <w:t>asadmin start-domain</w:t>
+      </w:r>
+    </w:p>
+    <w:p>
+      <w:pPr>
+        <w:ind w:left="360"/>
         <w:spacing w:lineRule="auto" w:line="240"/>
       </w:pPr>
       <w:r>
@@ -50097,7 +49932,19 @@
         <w:spacing w:lineRule="auto" w:line="240"/>
       </w:pPr>
       <w:r>
-        <w:t>Dans les prog, on utilise SLF4J.</w:t>
+        <w:t>Pour arrêter</w:t>
+      </w:r>
+      <w:r>
+        <w:tab/>
+      </w:r>
+      <w:r>
+        <w:t>:</w:t>
+      </w:r>
+      <w:r>
+        <w:tab/>
+      </w:r>
+      <w:r>
+        <w:t>asadmin stop-domain</w:t>
       </w:r>
     </w:p>
     <w:p>
@@ -50113,153 +49960,90 @@
         <w:spacing w:lineRule="auto" w:line="240"/>
       </w:pPr>
       <w:r>
-        <w:rPr>
-          <w:rFonts w:ascii="Consolas" w:hAnsi="Consolas"/>
-          <w:color w:val="000000"/>
-        </w:rPr>
-        <w:t>L'utilisation de &lt;scope&gt; :</w:t>
-      </w:r>
-    </w:p>
-    <w:p>
-      <w:pPr>
-        <w:spacing w:lineRule="auto" w:line="240"/>
-      </w:pPr>
-      <w:r>
-        <w:rPr>
-          <w:rFonts w:ascii="Consolas" w:hAnsi="Consolas"/>
-          <w:color w:val="008080"/>
-        </w:rPr>
-        <w:t>&lt;</w:t>
-      </w:r>
-      <w:r>
-        <w:rPr>
-          <w:rFonts w:ascii="Consolas" w:hAnsi="Consolas"/>
-          <w:color w:val="3F7F7F"/>
-        </w:rPr>
-        <w:t>scope</w:t>
-      </w:r>
-      <w:r>
-        <w:rPr>
-          <w:rFonts w:ascii="Consolas" w:hAnsi="Consolas"/>
-          <w:color w:val="008080"/>
-        </w:rPr>
-        <w:t>&gt;</w:t>
-      </w:r>
-      <w:r>
-        <w:rPr>
-          <w:rFonts w:ascii="Consolas" w:hAnsi="Consolas"/>
-          <w:color w:val="000000"/>
-        </w:rPr>
-        <w:t>test</w:t>
-      </w:r>
-      <w:r>
-        <w:rPr>
-          <w:rFonts w:ascii="Consolas" w:hAnsi="Consolas"/>
-          <w:color w:val="008080"/>
-        </w:rPr>
-        <w:t>&lt;/</w:t>
-      </w:r>
-      <w:r>
-        <w:rPr>
-          <w:rFonts w:ascii="Consolas" w:hAnsi="Consolas"/>
-          <w:color w:val="3F7F7F"/>
-        </w:rPr>
-        <w:t>scope</w:t>
-      </w:r>
-      <w:r>
-        <w:rPr>
-          <w:rFonts w:ascii="Consolas" w:hAnsi="Consolas"/>
-          <w:color w:val="008080"/>
-        </w:rPr>
-        <w:t>&gt; ---&gt; lors de la compilation du WAR (Web Archive) n'importe pas les librairies</w:t>
-      </w:r>
-    </w:p>
-    <w:p>
-      <w:pPr>
-        <w:spacing w:lineRule="auto" w:line="240"/>
-      </w:pPr>
-      <w:r>
-        <w:rPr>
-          <w:rFonts w:ascii="Consolas" w:hAnsi="Consolas"/>
-        </w:rPr>
-        <w:t/>
-      </w:r>
-    </w:p>
-    <w:p>
-      <w:pPr>
-        <w:spacing w:lineRule="auto" w:line="240"/>
-      </w:pPr>
-      <w:r>
-        <w:rPr>
-          <w:rFonts w:ascii="Consolas" w:hAnsi="Consolas"/>
-        </w:rPr>
-        <w:t/>
-      </w:r>
-    </w:p>
-    <w:p>
-      <w:pPr>
-        <w:pStyle w:val="5"/>
-        <w:spacing w:lineRule="auto" w:line="240"/>
-      </w:pPr>
-      <w:r>
-        <w:rPr>
-          <w:sz w:val="20"/>
-        </w:rPr>
-        <w:t xml:space="preserve">MyFaces </w:t>
-      </w:r>
-    </w:p>
-    <w:p>
-      <w:pPr>
-        <w:spacing w:lineRule="auto" w:line="240"/>
-      </w:pPr>
-      <w:r>
-        <w:t xml:space="preserve">L'implementation Oracles JSF : </w:t>
-      </w:r>
-      <w:r>
-        <w:rPr>
-          <w:u w:val="single"/>
-        </w:rPr>
-        <w:t>Mojara</w:t>
-      </w:r>
-    </w:p>
-    <w:p>
-      <w:pPr>
-        <w:spacing w:lineRule="auto" w:line="240"/>
-      </w:pPr>
-      <w:r>
-        <w:t/>
-      </w:r>
-    </w:p>
-    <w:p>
-      <w:pPr>
-        <w:spacing w:lineRule="auto" w:line="240"/>
-      </w:pPr>
-      <w:r>
-        <w:t>Le JAR des Drivers doit être posé dans Glassfish</w:t>
-      </w:r>
-    </w:p>
-    <w:p>
-      <w:pPr>
-        <w:spacing w:lineRule="auto" w:line="240"/>
-      </w:pPr>
-      <w:r>
-        <w:t/>
-      </w:r>
-    </w:p>
-    <w:p>
-      <w:pPr>
-        <w:spacing w:lineRule="auto" w:line="240"/>
-      </w:pPr>
-      <w:r>
-        <w:t>Config altEntrée</w:t>
-      </w:r>
-    </w:p>
-    <w:p>
-      <w:pPr>
-        <w:spacing w:lineRule="auto" w:line="240"/>
-      </w:pPr>
-      <w:r>
-        <w:t/>
+        <w:t>Ouvrir GlassFish:</w:t>
+      </w:r>
+      <w:r>
+        <w:tab/>
+      </w:r>
+      <w:r>
+        <w:rPr>
+          <w:b/>
+        </w:rPr>
+        <w:t>http://localhost:4848</w:t>
+      </w:r>
+      <w:r/>
+    </w:p>
+    <w:p>
+      <w:pPr>
+        <w:jc w:val="center"/>
+        <w:spacing w:before="150" w:after="150" w:lineRule="auto" w:line="240"/>
+        <w:pBdr>
+          <w:top w:val="single" w:space="1" w:color="C0C0C0"/>
+          <w:left w:val="none" w:space="1" w:color="C0C0C0"/>
+          <w:bottom w:val="single" w:space="1" w:color="C0C0C0"/>
+          <w:right w:val="none" w:space="1" w:color="C0C0C0"/>
+        </w:pBdr>
+      </w:pPr>
+      <w:r>
+        <w:rPr>
+          <w:rFonts w:ascii="Tahoma" w:hAnsi="Tahoma"/>
+          <w:i/>
+          <w:color w:val="C0C0C0"/>
+        </w:rPr>
+        <w:t xml:space="preserve">Créé avec HelpNDoc Personal Edition: </w:t>
+      </w:r>
+      <w:hyperlink r:id="hrId95">
+        <w:r>
+          <w:rPr>
+            <w:rFonts w:ascii="Tahoma" w:hAnsi="Tahoma"/>
+            <w:i/>
+            <w:color w:val="6666FF"/>
+          </w:rPr>
+          <w:t>Qu'est-ce qu'un outil de création d'aide ?</w:t>
+        </w:r>
+      </w:hyperlink>
+      <w:r/>
+      <w:r/>
+    </w:p>
+    <w:p>
+      <w:pPr>
+        <w:outlineLvl w:val="1"/>
+        <w:spacing w:before="150" w:after="150" w:lineRule="auto" w:line="240"/>
+        <w:shd w:val="clear" w:color="auto" w:fill="FFFFFF"/>
+        <w:pBdr>
+          <w:top w:val="none" w:space="1" w:color="000000"/>
+          <w:left w:val="none" w:space="1" w:color="000000"/>
+          <w:bottom w:val="none" w:space="1" w:color="000000"/>
+          <w:right w:val="none" w:space="1" w:color="000000"/>
+        </w:pBdr>
+      </w:pPr>
+      <w:bookmarkStart w:id="90" w:name="_topic_Changementport8080"/>
+      <w:bookmarkEnd w:id="90"/>
+      <w:r>
+        <w:rPr>
+          <w:rFonts w:ascii="Tahoma" w:hAnsi="Tahoma"/>
+          <w:b/>
+          <w:sz w:val="26"/>
+          <w:color w:val="4F81BD"/>
+        </w:rPr>
+        <w:t>Changement port 8080</w:t>
+      </w:r>
+      <w:r/>
+    </w:p>
+    <w:p>
+      <w:pPr>
+        <w:spacing w:lineRule="auto" w:line="240"/>
+      </w:pPr>
+      <w:r>
+        <w:t>Aller sous la console Glassfish</w:t>
+      </w:r>
+    </w:p>
+    <w:p>
+      <w:pPr>
+        <w:spacing w:lineRule="auto" w:line="240"/>
+      </w:pPr>
+      <w:r>
+        <w:t>changer</w:t>
       </w:r>
     </w:p>
     <w:p>
@@ -50269,7 +50053,7 @@
       <w:r>
         <w:drawing>
           <wp:inline distT="0" distB="0" distL="0" distR="0">
-            <wp:extent cx="5029200" cy="3514725"/>
+            <wp:extent cx="3257550" cy="4162425"/>
             <wp:effectExtent l="0" t="0" r="0" b="0"/>
             <wp:docPr id="13" name="Pic 13"/>
             <wp:cNvGraphicFramePr>
@@ -50291,7 +50075,7 @@
                   <pic:spPr>
                     <a:xfrm>
                       <a:off x="0" y="0"/>
-                      <a:ext cx="5029200" cy="3514725"/>
+                      <a:ext cx="3257550" cy="4162425"/>
                     </a:xfrm>
                     <a:prstGeom prst="rect">
                       <a:avLst/>
@@ -50303,8 +50087,81 @@
           </wp:inline>
         </w:drawing>
       </w:r>
-      <w:r>
-        <w:t xml:space="preserve">     Ajout de </w:t>
+    </w:p>
+    <w:p>
+      <w:pPr>
+        <w:spacing w:lineRule="auto" w:line="240"/>
+      </w:pPr>
+      <w:r>
+        <w:t/>
+      </w:r>
+    </w:p>
+    <w:p>
+      <w:pPr>
+        <w:spacing w:lineRule="auto" w:line="240"/>
+      </w:pPr>
+      <w:r>
+        <w:t xml:space="preserve">ajouter la variable d'environnement  </w:t>
+      </w:r>
+      <w:r>
+        <w:rPr>
+          <w:rFonts w:ascii="Consolas" w:hAnsi="Consolas"/>
+          <w:color w:val="000000"/>
+          <w:shd w:val="clear" w:color="auto" w:fill="E8F2FE"/>
+        </w:rPr>
+        <w:t>GLASSFISH_AUTODEPLOY</w:t>
+      </w:r>
+    </w:p>
+    <w:p>
+      <w:pPr>
+        <w:spacing w:lineRule="auto" w:line="240"/>
+      </w:pPr>
+      <w:r>
+        <w:rPr>
+          <w:rFonts w:ascii="Consolas" w:hAnsi="Consolas"/>
+          <w:color w:val="000000"/>
+          <w:shd w:val="clear" w:color="auto" w:fill="E8F2FE"/>
+        </w:rPr>
+        <w:t xml:space="preserve">qui pointe vers </w:t>
+      </w:r>
+    </w:p>
+    <w:p>
+      <w:pPr>
+        <w:spacing w:lineRule="auto" w:line="240"/>
+      </w:pPr>
+      <w:r>
+        <w:rPr>
+          <w:rFonts w:ascii="Consolas" w:hAnsi="Consolas"/>
+          <w:color w:val="000000"/>
+          <w:shd w:val="clear" w:color="auto" w:fill="E8F2FE"/>
+        </w:rPr>
+        <w:t/>
+      </w:r>
+    </w:p>
+    <w:p>
+      <w:pPr>
+        <w:spacing w:lineRule="auto" w:line="240"/>
+      </w:pPr>
+      <w:r>
+        <w:rPr>
+          <w:rFonts w:ascii="Consolas" w:hAnsi="Consolas"/>
+          <w:color w:val="000000"/>
+          <w:shd w:val="clear" w:color="auto" w:fill="E8F2FE"/>
+        </w:rPr>
+        <w:t>C:\Users\hb-asus&gt;echo %GLASSFISH_AUTODEPLOY%</w:t>
+      </w:r>
+    </w:p>
+    <w:p>
+      <w:pPr>
+        <w:spacing w:lineRule="auto" w:line="240"/>
+      </w:pPr>
+      <w:r>
+        <w:rPr>
+          <w:rFonts w:ascii="Consolas" w:hAnsi="Consolas"/>
+          <w:color w:val="000000"/>
+          <w:shd w:val="clear" w:color="auto" w:fill="E8F2FE"/>
+        </w:rPr>
+        <w:t>C:\Users\hb-asus\Documents\Install\glassfish4\glassfish\domains\domain1\autodeploy</w:t>
       </w:r>
       <w:r/>
     </w:p>
@@ -50334,7 +50191,7 @@
             <w:i/>
             <w:color w:val="6666FF"/>
           </w:rPr>
-          <w:t>Création d'aide CHM, PDF, DOC et HTML d'une même source</w:t>
+          <w:t>Générateur de documentations PDF gratuit</w:t>
         </w:r>
       </w:hyperlink>
       <w:r/>
@@ -50352,7 +50209,7 @@
           <w:right w:val="none" w:space="1" w:color="000000"/>
         </w:pBdr>
       </w:pPr>
-      <w:bookmarkStart w:id="91" w:name="_topic_Mysqlpool"/>
+      <w:bookmarkStart w:id="91" w:name="_topic_Parametragedeslogs"/>
       <w:bookmarkEnd w:id="91"/>
       <w:r>
         <w:rPr>
@@ -50361,17 +50218,140 @@
           <w:sz w:val="26"/>
           <w:color w:val="4F81BD"/>
         </w:rPr>
-        <w:t>Mysql pool</w:t>
+        <w:t>Paramétrage des logs</w:t>
       </w:r>
       <w:r/>
     </w:p>
     <w:p>
       <w:pPr>
+        <w:spacing w:lineRule="auto" w:line="240"/>
+      </w:pPr>
+      <w:r>
+        <w:t>Plusieurs niveaux de logs :</w:t>
+      </w:r>
+    </w:p>
+    <w:p>
+      <w:pPr>
+        <w:ind w:left="360"/>
+        <w:spacing w:lineRule="auto" w:line="240"/>
+      </w:pPr>
+      <w:r>
+        <w:t/>
+      </w:r>
+    </w:p>
+    <w:p>
+      <w:pPr>
+        <w:spacing w:lineRule="auto" w:line="240"/>
+        <w:numPr>
+          <w:ilvl w:val="1"/>
+          <w:numId w:val="11"/>
+        </w:numPr>
+      </w:pPr>
+      <w:r/>
+      <w:r>
+        <w:t>fatal</w:t>
+      </w:r>
+    </w:p>
+    <w:p>
+      <w:pPr>
+        <w:spacing w:lineRule="auto" w:line="240"/>
+        <w:numPr>
+          <w:ilvl w:val="1"/>
+          <w:numId w:val="11"/>
+        </w:numPr>
+      </w:pPr>
+      <w:r/>
+      <w:r>
+        <w:t>error</w:t>
+      </w:r>
+    </w:p>
+    <w:p>
+      <w:pPr>
+        <w:spacing w:lineRule="auto" w:line="240"/>
+        <w:numPr>
+          <w:ilvl w:val="1"/>
+          <w:numId w:val="11"/>
+        </w:numPr>
+      </w:pPr>
+      <w:r/>
+      <w:r>
+        <w:t>warning</w:t>
+      </w:r>
+    </w:p>
+    <w:p>
+      <w:pPr>
+        <w:spacing w:lineRule="auto" w:line="240"/>
+        <w:numPr>
+          <w:ilvl w:val="1"/>
+          <w:numId w:val="11"/>
+        </w:numPr>
+      </w:pPr>
+      <w:r/>
+      <w:r>
+        <w:t>debug</w:t>
+      </w:r>
+    </w:p>
+    <w:p>
+      <w:pPr>
+        <w:spacing w:lineRule="auto" w:line="240"/>
+        <w:numPr>
+          <w:ilvl w:val="1"/>
+          <w:numId w:val="11"/>
+        </w:numPr>
+      </w:pPr>
+      <w:r/>
+      <w:r>
+        <w:t>info</w:t>
+      </w:r>
+    </w:p>
+    <w:p>
+      <w:pPr>
+        <w:spacing w:lineRule="auto" w:line="240"/>
+      </w:pPr>
+      <w:r>
+        <w:t/>
+      </w:r>
+    </w:p>
+    <w:p>
+      <w:pPr>
         <w:pStyle w:val="4"/>
         <w:spacing w:lineRule="auto" w:line="240"/>
       </w:pPr>
       <w:r>
-        <w:t>Copier le jar de mysql dans Glassfish :</w:t>
+        <w:t>1) Historique des API</w:t>
+      </w:r>
+    </w:p>
+    <w:p>
+      <w:pPr>
+        <w:pStyle w:val="5"/>
+        <w:spacing w:lineRule="auto" w:line="240"/>
+      </w:pPr>
+      <w:r>
+        <w:t>API de Login JUL</w:t>
+      </w:r>
+    </w:p>
+    <w:p>
+      <w:pPr>
+        <w:spacing w:lineRule="auto" w:line="240"/>
+      </w:pPr>
+      <w:r>
+        <w:t>Pour gérer les logs on peut utiliser l'API de Login JUL : Java Util Login</w:t>
+      </w:r>
+    </w:p>
+    <w:p>
+      <w:pPr>
+        <w:spacing w:lineRule="auto" w:line="240"/>
+      </w:pPr>
+      <w:r>
+        <w:t>Celle-ci utilise la sortie standard</w:t>
+      </w:r>
+    </w:p>
+    <w:p>
+      <w:pPr>
+        <w:spacing w:lineRule="auto" w:line="240"/>
+      </w:pPr>
+      <w:r>
+        <w:t>Un peu vieille</w:t>
       </w:r>
     </w:p>
     <w:p>
@@ -50384,10 +50364,214 @@
     </w:p>
     <w:p>
       <w:pPr>
-        <w:spacing w:lineRule="auto" w:line="240"/>
-      </w:pPr>
-      <w:r>
-        <w:t>C:\Users\hb-asus\Documents\Install\glassfish4\glassfish\domains\domain1\lib</w:t>
+        <w:pStyle w:val="5"/>
+        <w:spacing w:lineRule="auto" w:line="240"/>
+      </w:pPr>
+      <w:r>
+        <w:t>API Log4J</w:t>
+      </w:r>
+    </w:p>
+    <w:p>
+      <w:pPr>
+        <w:spacing w:lineRule="auto" w:line="240"/>
+      </w:pPr>
+      <w:r>
+        <w:t>Nouvelle librairy Log4J puis Log4J2 et SLF4J qui centralise toutes les logs en seul point pour créer un pont entre toutes les api java.</w:t>
+      </w:r>
+    </w:p>
+    <w:p>
+      <w:pPr>
+        <w:spacing w:lineRule="auto" w:line="240"/>
+      </w:pPr>
+      <w:r>
+        <w:t/>
+      </w:r>
+    </w:p>
+    <w:p>
+      <w:pPr>
+        <w:pStyle w:val="5"/>
+        <w:spacing w:lineRule="auto" w:line="240"/>
+      </w:pPr>
+      <w:r>
+        <w:t>Implémentation LogBack</w:t>
+      </w:r>
+    </w:p>
+    <w:p>
+      <w:pPr>
+        <w:spacing w:lineRule="auto" w:line="240"/>
+      </w:pPr>
+      <w:r>
+        <w:t>Puis LogBack (implementation) plus pratique de SLF4J</w:t>
+      </w:r>
+    </w:p>
+    <w:p>
+      <w:pPr>
+        <w:spacing w:lineRule="auto" w:line="240"/>
+      </w:pPr>
+      <w:r>
+        <w:t/>
+      </w:r>
+    </w:p>
+    <w:p>
+      <w:pPr>
+        <w:spacing w:lineRule="auto" w:line="240"/>
+      </w:pPr>
+      <w:r>
+        <w:t>Dans les prog, on utilise SLF4J.</w:t>
+      </w:r>
+    </w:p>
+    <w:p>
+      <w:pPr>
+        <w:spacing w:lineRule="auto" w:line="240"/>
+      </w:pPr>
+      <w:r>
+        <w:t/>
+      </w:r>
+    </w:p>
+    <w:p>
+      <w:pPr>
+        <w:spacing w:lineRule="auto" w:line="240"/>
+      </w:pPr>
+      <w:r>
+        <w:rPr>
+          <w:rFonts w:ascii="Consolas" w:hAnsi="Consolas"/>
+          <w:color w:val="000000"/>
+        </w:rPr>
+        <w:t>L'utilisation de &lt;scope&gt; :</w:t>
+      </w:r>
+    </w:p>
+    <w:p>
+      <w:pPr>
+        <w:spacing w:lineRule="auto" w:line="240"/>
+      </w:pPr>
+      <w:r>
+        <w:rPr>
+          <w:rFonts w:ascii="Consolas" w:hAnsi="Consolas"/>
+          <w:color w:val="008080"/>
+        </w:rPr>
+        <w:t>&lt;</w:t>
+      </w:r>
+      <w:r>
+        <w:rPr>
+          <w:rFonts w:ascii="Consolas" w:hAnsi="Consolas"/>
+          <w:color w:val="3F7F7F"/>
+        </w:rPr>
+        <w:t>scope</w:t>
+      </w:r>
+      <w:r>
+        <w:rPr>
+          <w:rFonts w:ascii="Consolas" w:hAnsi="Consolas"/>
+          <w:color w:val="008080"/>
+        </w:rPr>
+        <w:t>&gt;</w:t>
+      </w:r>
+      <w:r>
+        <w:rPr>
+          <w:rFonts w:ascii="Consolas" w:hAnsi="Consolas"/>
+          <w:color w:val="000000"/>
+        </w:rPr>
+        <w:t>test</w:t>
+      </w:r>
+      <w:r>
+        <w:rPr>
+          <w:rFonts w:ascii="Consolas" w:hAnsi="Consolas"/>
+          <w:color w:val="008080"/>
+        </w:rPr>
+        <w:t>&lt;/</w:t>
+      </w:r>
+      <w:r>
+        <w:rPr>
+          <w:rFonts w:ascii="Consolas" w:hAnsi="Consolas"/>
+          <w:color w:val="3F7F7F"/>
+        </w:rPr>
+        <w:t>scope</w:t>
+      </w:r>
+      <w:r>
+        <w:rPr>
+          <w:rFonts w:ascii="Consolas" w:hAnsi="Consolas"/>
+          <w:color w:val="008080"/>
+        </w:rPr>
+        <w:t>&gt; ---&gt; lors de la compilation du WAR (Web Archive) n'importe pas les librairies</w:t>
+      </w:r>
+    </w:p>
+    <w:p>
+      <w:pPr>
+        <w:spacing w:lineRule="auto" w:line="240"/>
+      </w:pPr>
+      <w:r>
+        <w:rPr>
+          <w:rFonts w:ascii="Consolas" w:hAnsi="Consolas"/>
+        </w:rPr>
+        <w:t/>
+      </w:r>
+    </w:p>
+    <w:p>
+      <w:pPr>
+        <w:spacing w:lineRule="auto" w:line="240"/>
+      </w:pPr>
+      <w:r>
+        <w:rPr>
+          <w:rFonts w:ascii="Consolas" w:hAnsi="Consolas"/>
+        </w:rPr>
+        <w:t/>
+      </w:r>
+    </w:p>
+    <w:p>
+      <w:pPr>
+        <w:pStyle w:val="5"/>
+        <w:spacing w:lineRule="auto" w:line="240"/>
+      </w:pPr>
+      <w:r>
+        <w:rPr>
+          <w:sz w:val="20"/>
+        </w:rPr>
+        <w:t xml:space="preserve">MyFaces </w:t>
+      </w:r>
+    </w:p>
+    <w:p>
+      <w:pPr>
+        <w:spacing w:lineRule="auto" w:line="240"/>
+      </w:pPr>
+      <w:r>
+        <w:t xml:space="preserve">L'implementation Oracles JSF : </w:t>
+      </w:r>
+      <w:r>
+        <w:rPr>
+          <w:u w:val="single"/>
+        </w:rPr>
+        <w:t>Mojara</w:t>
+      </w:r>
+    </w:p>
+    <w:p>
+      <w:pPr>
+        <w:spacing w:lineRule="auto" w:line="240"/>
+      </w:pPr>
+      <w:r>
+        <w:t/>
+      </w:r>
+    </w:p>
+    <w:p>
+      <w:pPr>
+        <w:spacing w:lineRule="auto" w:line="240"/>
+      </w:pPr>
+      <w:r>
+        <w:t>Le JAR des Drivers doit être posé dans Glassfish</w:t>
+      </w:r>
+    </w:p>
+    <w:p>
+      <w:pPr>
+        <w:spacing w:lineRule="auto" w:line="240"/>
+      </w:pPr>
+      <w:r>
+        <w:t/>
+      </w:r>
+    </w:p>
+    <w:p>
+      <w:pPr>
+        <w:spacing w:lineRule="auto" w:line="240"/>
+      </w:pPr>
+      <w:r>
+        <w:t>Config altEntrée</w:t>
       </w:r>
     </w:p>
     <w:p>
@@ -50405,7 +50589,7 @@
       <w:r>
         <w:drawing>
           <wp:inline distT="0" distB="0" distL="0" distR="0">
-            <wp:extent cx="5991225" cy="1466850"/>
+            <wp:extent cx="5029200" cy="3514725"/>
             <wp:effectExtent l="0" t="0" r="0" b="0"/>
             <wp:docPr id="14" name="Pic 14"/>
             <wp:cNvGraphicFramePr>
@@ -50427,7 +50611,7 @@
                   <pic:spPr>
                     <a:xfrm>
                       <a:off x="0" y="0"/>
-                      <a:ext cx="5991225" cy="1466850"/>
+                      <a:ext cx="5029200" cy="3514725"/>
                     </a:xfrm>
                     <a:prstGeom prst="rect">
                       <a:avLst/>
@@ -50439,6 +50623,92 @@
           </wp:inline>
         </w:drawing>
       </w:r>
+      <w:r>
+        <w:t xml:space="preserve">     Ajout de </w:t>
+      </w:r>
+      <w:r/>
+    </w:p>
+    <w:p>
+      <w:pPr>
+        <w:jc w:val="center"/>
+        <w:spacing w:before="150" w:after="150" w:lineRule="auto" w:line="240"/>
+        <w:pBdr>
+          <w:top w:val="single" w:space="1" w:color="C0C0C0"/>
+          <w:left w:val="none" w:space="1" w:color="C0C0C0"/>
+          <w:bottom w:val="single" w:space="1" w:color="C0C0C0"/>
+          <w:right w:val="none" w:space="1" w:color="C0C0C0"/>
+        </w:pBdr>
+      </w:pPr>
+      <w:r>
+        <w:rPr>
+          <w:rFonts w:ascii="Tahoma" w:hAnsi="Tahoma"/>
+          <w:i/>
+          <w:color w:val="C0C0C0"/>
+        </w:rPr>
+        <w:t xml:space="preserve">Créé avec HelpNDoc Personal Edition: </w:t>
+      </w:r>
+      <w:hyperlink r:id="hrId97">
+        <w:r>
+          <w:rPr>
+            <w:rFonts w:ascii="Tahoma" w:hAnsi="Tahoma"/>
+            <w:i/>
+            <w:color w:val="6666FF"/>
+          </w:rPr>
+          <w:t>Création d'aide CHM, PDF, DOC et HTML d'une même source</w:t>
+        </w:r>
+      </w:hyperlink>
+      <w:r/>
+      <w:r/>
+    </w:p>
+    <w:p>
+      <w:pPr>
+        <w:outlineLvl w:val="1"/>
+        <w:spacing w:before="150" w:after="150" w:lineRule="auto" w:line="240"/>
+        <w:shd w:val="clear" w:color="auto" w:fill="FFFFFF"/>
+        <w:pBdr>
+          <w:top w:val="none" w:space="1" w:color="000000"/>
+          <w:left w:val="none" w:space="1" w:color="000000"/>
+          <w:bottom w:val="none" w:space="1" w:color="000000"/>
+          <w:right w:val="none" w:space="1" w:color="000000"/>
+        </w:pBdr>
+      </w:pPr>
+      <w:bookmarkStart w:id="92" w:name="_topic_Mysqlpool"/>
+      <w:bookmarkEnd w:id="92"/>
+      <w:r>
+        <w:rPr>
+          <w:rFonts w:ascii="Tahoma" w:hAnsi="Tahoma"/>
+          <w:b/>
+          <w:sz w:val="26"/>
+          <w:color w:val="4F81BD"/>
+        </w:rPr>
+        <w:t>Mysql pool</w:t>
+      </w:r>
+      <w:r/>
+    </w:p>
+    <w:p>
+      <w:pPr>
+        <w:pStyle w:val="4"/>
+        <w:spacing w:lineRule="auto" w:line="240"/>
+      </w:pPr>
+      <w:r>
+        <w:t>Copier le jar de mysql dans Glassfish :</w:t>
+      </w:r>
+    </w:p>
+    <w:p>
+      <w:pPr>
+        <w:spacing w:lineRule="auto" w:line="240"/>
+      </w:pPr>
+      <w:r>
+        <w:t/>
+      </w:r>
+    </w:p>
+    <w:p>
+      <w:pPr>
+        <w:spacing w:lineRule="auto" w:line="240"/>
+      </w:pPr>
+      <w:r>
+        <w:t>C:\Users\hb-asus\Documents\Install\glassfish4\glassfish\domains\domain1\lib</w:t>
+      </w:r>
     </w:p>
     <w:p>
       <w:pPr>
@@ -50455,7 +50725,7 @@
       <w:r>
         <w:drawing>
           <wp:inline distT="0" distB="0" distL="0" distR="0">
-            <wp:extent cx="5991225" cy="2838450"/>
+            <wp:extent cx="5991225" cy="1466850"/>
             <wp:effectExtent l="0" t="0" r="0" b="0"/>
             <wp:docPr id="15" name="Pic 15"/>
             <wp:cNvGraphicFramePr>
@@ -50477,7 +50747,7 @@
                   <pic:spPr>
                     <a:xfrm>
                       <a:off x="0" y="0"/>
-                      <a:ext cx="5991225" cy="2838450"/>
+                      <a:ext cx="5991225" cy="1466850"/>
                     </a:xfrm>
                     <a:prstGeom prst="rect">
                       <a:avLst/>
@@ -50503,33 +50773,9 @@
         <w:spacing w:lineRule="auto" w:line="240"/>
       </w:pPr>
       <w:r>
-        <w:t>Créer un user dans la base de données avec un mot de passe.</w:t>
-      </w:r>
-    </w:p>
-    <w:p>
-      <w:pPr>
-        <w:spacing w:lineRule="auto" w:line="240"/>
-      </w:pPr>
-      <w:r>
-        <w:t/>
-      </w:r>
-    </w:p>
-    <w:p>
-      <w:pPr>
-        <w:spacing w:lineRule="auto" w:line="240"/>
-      </w:pPr>
-      <w:r>
-        <w:t>Puis paramétrer la connexion dans eclipse :</w:t>
-      </w:r>
-    </w:p>
-    <w:p>
-      <w:pPr>
-        <w:spacing w:lineRule="auto" w:line="240"/>
-      </w:pPr>
-      <w:r>
         <w:drawing>
           <wp:inline distT="0" distB="0" distL="0" distR="0">
-            <wp:extent cx="4181475" cy="4924425"/>
+            <wp:extent cx="5991225" cy="2838450"/>
             <wp:effectExtent l="0" t="0" r="0" b="0"/>
             <wp:docPr id="16" name="Pic 16"/>
             <wp:cNvGraphicFramePr>
@@ -50551,6 +50797,80 @@
                   <pic:spPr>
                     <a:xfrm>
                       <a:off x="0" y="0"/>
+                      <a:ext cx="5991225" cy="2838450"/>
+                    </a:xfrm>
+                    <a:prstGeom prst="rect">
+                      <a:avLst/>
+                    </a:prstGeom>
+                  </pic:spPr>
+                </pic:pic>
+              </a:graphicData>
+            </a:graphic>
+          </wp:inline>
+        </w:drawing>
+      </w:r>
+    </w:p>
+    <w:p>
+      <w:pPr>
+        <w:spacing w:lineRule="auto" w:line="240"/>
+      </w:pPr>
+      <w:r>
+        <w:t/>
+      </w:r>
+    </w:p>
+    <w:p>
+      <w:pPr>
+        <w:spacing w:lineRule="auto" w:line="240"/>
+      </w:pPr>
+      <w:r>
+        <w:t>Créer un user dans la base de données avec un mot de passe.</w:t>
+      </w:r>
+    </w:p>
+    <w:p>
+      <w:pPr>
+        <w:spacing w:lineRule="auto" w:line="240"/>
+      </w:pPr>
+      <w:r>
+        <w:t/>
+      </w:r>
+    </w:p>
+    <w:p>
+      <w:pPr>
+        <w:spacing w:lineRule="auto" w:line="240"/>
+      </w:pPr>
+      <w:r>
+        <w:t>Puis paramétrer la connexion dans eclipse :</w:t>
+      </w:r>
+    </w:p>
+    <w:p>
+      <w:pPr>
+        <w:spacing w:lineRule="auto" w:line="240"/>
+      </w:pPr>
+      <w:r>
+        <w:drawing>
+          <wp:inline distT="0" distB="0" distL="0" distR="0">
+            <wp:extent cx="4181475" cy="4924425"/>
+            <wp:effectExtent l="0" t="0" r="0" b="0"/>
+            <wp:docPr id="17" name="Pic 17"/>
+            <wp:cNvGraphicFramePr>
+              <a:graphicFrameLocks xmlns:a="http://schemas.openxmlformats.org/drawingml/2006/main" noChangeAspect="1"/>
+            </wp:cNvGraphicFramePr>
+            <a:graphic xmlns:a="http://schemas.openxmlformats.org/drawingml/2006/main">
+              <a:graphicData uri="http://schemas.openxmlformats.org/drawingml/2006/picture">
+                <pic:pic xmlns:pic="http://schemas.openxmlformats.org/drawingml/2006/picture">
+                  <pic:nvPicPr>
+                    <pic:cNvPr id="0" name="img17.png"/>
+                    <pic:cNvPicPr/>
+                  </pic:nvPicPr>
+                  <pic:blipFill>
+                    <a:blip r:embed="prId17" cstate="print"/>
+                    <a:stretch>
+                      <a:fillRect/>
+                    </a:stretch>
+                  </pic:blipFill>
+                  <pic:spPr>
+                    <a:xfrm>
+                      <a:off x="0" y="0"/>
                       <a:ext cx="4181475" cy="4924425"/>
                     </a:xfrm>
                     <a:prstGeom prst="rect">
@@ -50584,7 +50904,7 @@
         </w:rPr>
         <w:t xml:space="preserve">Créé avec HelpNDoc Personal Edition: </w:t>
       </w:r>
-      <w:hyperlink r:id="hrId97">
+      <w:hyperlink r:id="hrId98">
         <w:r>
           <w:rPr>
             <w:rFonts w:ascii="Tahoma" w:hAnsi="Tahoma"/>
@@ -50609,8 +50929,8 @@
           <w:right w:val="none" w:space="1" w:color="000000"/>
         </w:pBdr>
       </w:pPr>
-      <w:bookmarkStart w:id="92" w:name="_topic_Danseclipse"/>
-      <w:bookmarkEnd w:id="92"/>
+      <w:bookmarkStart w:id="93" w:name="_topic_Danseclipse"/>
+      <w:bookmarkEnd w:id="93"/>
       <w:r>
         <w:rPr>
           <w:rFonts w:ascii="Tahoma" w:hAnsi="Tahoma"/>
@@ -50700,7 +51020,7 @@
                 <wp:inline distT="0" distB="0" distL="0" distR="0">
                   <wp:extent cx="5334000" cy="2686050"/>
                   <wp:effectExtent l="0" t="0" r="0" b="0"/>
-                  <wp:docPr id="17" name="Pic 17"/>
+                  <wp:docPr id="18" name="Pic 18"/>
                   <wp:cNvGraphicFramePr>
                     <a:graphicFrameLocks xmlns:a="http://schemas.openxmlformats.org/drawingml/2006/main" noChangeAspect="1"/>
                   </wp:cNvGraphicFramePr>
@@ -50708,11 +51028,11 @@
                     <a:graphicData uri="http://schemas.openxmlformats.org/drawingml/2006/picture">
                       <pic:pic xmlns:pic="http://schemas.openxmlformats.org/drawingml/2006/picture">
                         <pic:nvPicPr>
-                          <pic:cNvPr id="0" name="img17.png"/>
+                          <pic:cNvPr id="0" name="img18.png"/>
                           <pic:cNvPicPr/>
                         </pic:nvPicPr>
                         <pic:blipFill>
-                          <a:blip r:embed="prId17" cstate="print"/>
+                          <a:blip r:embed="prId18" cstate="print"/>
                           <a:stretch>
                             <a:fillRect/>
                           </a:stretch>
@@ -50752,7 +51072,7 @@
                 <wp:inline distT="0" distB="0" distL="0" distR="0">
                   <wp:extent cx="533400" cy="609600"/>
                   <wp:effectExtent l="0" t="0" r="0" b="0"/>
-                  <wp:docPr id="18" name="Pic 18"/>
+                  <wp:docPr id="19" name="Pic 19"/>
                   <wp:cNvGraphicFramePr>
                     <a:graphicFrameLocks xmlns:a="http://schemas.openxmlformats.org/drawingml/2006/main" noChangeAspect="1"/>
                   </wp:cNvGraphicFramePr>
@@ -50760,11 +51080,11 @@
                     <a:graphicData uri="http://schemas.openxmlformats.org/drawingml/2006/picture">
                       <pic:pic xmlns:pic="http://schemas.openxmlformats.org/drawingml/2006/picture">
                         <pic:nvPicPr>
-                          <pic:cNvPr id="0" name="img18.png"/>
+                          <pic:cNvPr id="0" name="img19.png"/>
                           <pic:cNvPicPr/>
                         </pic:nvPicPr>
                         <pic:blipFill>
-                          <a:blip r:embed="prId18" cstate="print"/>
+                          <a:blip r:embed="prId19" cstate="print"/>
                           <a:stretch>
                             <a:fillRect/>
                           </a:stretch>
@@ -50858,7 +51178,7 @@
                 <wp:inline distT="0" distB="0" distL="0" distR="0">
                   <wp:extent cx="3819525" cy="4495800"/>
                   <wp:effectExtent l="0" t="0" r="0" b="0"/>
-                  <wp:docPr id="19" name="Pic 19"/>
+                  <wp:docPr id="20" name="Pic 20"/>
                   <wp:cNvGraphicFramePr>
                     <a:graphicFrameLocks xmlns:a="http://schemas.openxmlformats.org/drawingml/2006/main" noChangeAspect="1"/>
                   </wp:cNvGraphicFramePr>
@@ -50866,11 +51186,11 @@
                     <a:graphicData uri="http://schemas.openxmlformats.org/drawingml/2006/picture">
                       <pic:pic xmlns:pic="http://schemas.openxmlformats.org/drawingml/2006/picture">
                         <pic:nvPicPr>
-                          <pic:cNvPr id="0" name="img19.png"/>
+                          <pic:cNvPr id="0" name="img20.png"/>
                           <pic:cNvPicPr/>
                         </pic:nvPicPr>
                         <pic:blipFill>
-                          <a:blip r:embed="prId19" cstate="print"/>
+                          <a:blip r:embed="prId20" cstate="print"/>
                           <a:stretch>
                             <a:fillRect/>
                           </a:stretch>
@@ -50918,7 +51238,7 @@
                 <wp:inline distT="0" distB="0" distL="0" distR="0">
                   <wp:extent cx="533400" cy="628650"/>
                   <wp:effectExtent l="0" t="0" r="0" b="0"/>
-                  <wp:docPr id="20" name="Pic 20"/>
+                  <wp:docPr id="21" name="Pic 21"/>
                   <wp:cNvGraphicFramePr>
                     <a:graphicFrameLocks xmlns:a="http://schemas.openxmlformats.org/drawingml/2006/main" noChangeAspect="1"/>
                   </wp:cNvGraphicFramePr>
@@ -50926,11 +51246,11 @@
                     <a:graphicData uri="http://schemas.openxmlformats.org/drawingml/2006/picture">
                       <pic:pic xmlns:pic="http://schemas.openxmlformats.org/drawingml/2006/picture">
                         <pic:nvPicPr>
-                          <pic:cNvPr id="0" name="img20.png"/>
+                          <pic:cNvPr id="0" name="img21.png"/>
                           <pic:cNvPicPr/>
                         </pic:nvPicPr>
                         <pic:blipFill>
-                          <a:blip r:embed="prId20" cstate="print"/>
+                          <a:blip r:embed="prId21" cstate="print"/>
                           <a:stretch>
                             <a:fillRect/>
                           </a:stretch>
@@ -50997,7 +51317,7 @@
         </w:rPr>
         <w:t xml:space="preserve">Créé avec HelpNDoc Personal Edition: </w:t>
       </w:r>
-      <w:hyperlink r:id="hrId98">
+      <w:hyperlink r:id="hrId99">
         <w:r>
           <w:rPr>
             <w:rFonts w:ascii="Tahoma" w:hAnsi="Tahoma"/>
@@ -51022,8 +51342,8 @@
           <w:right w:val="none" w:space="1" w:color="000000"/>
         </w:pBdr>
       </w:pPr>
-      <w:bookmarkStart w:id="93" w:name="_topic_SchemaAppli"/>
-      <w:bookmarkEnd w:id="93"/>
+      <w:bookmarkStart w:id="94" w:name="_topic_SchemaAppli"/>
+      <w:bookmarkEnd w:id="94"/>
       <w:r>
         <w:rPr>
           <w:rFonts w:ascii="Tahoma" w:hAnsi="Tahoma"/>
@@ -51735,7 +52055,7 @@
         <w:spacing w:lineRule="auto" w:line="240"/>
         <w:numPr>
           <w:ilvl w:val="0"/>
-          <w:numId w:val="11"/>
+          <w:numId w:val="12"/>
         </w:numPr>
       </w:pPr>
       <w:r/>
@@ -51748,7 +52068,7 @@
         <w:spacing w:lineRule="auto" w:line="240"/>
         <w:numPr>
           <w:ilvl w:val="0"/>
-          <w:numId w:val="11"/>
+          <w:numId w:val="12"/>
         </w:numPr>
       </w:pPr>
       <w:r/>
@@ -51783,7 +52103,7 @@
           <wp:inline distT="0" distB="0" distL="0" distR="0">
             <wp:extent cx="5991225" cy="1371600"/>
             <wp:effectExtent l="0" t="0" r="0" b="0"/>
-            <wp:docPr id="21" name="Pic 21"/>
+            <wp:docPr id="22" name="Pic 22"/>
             <wp:cNvGraphicFramePr>
               <a:graphicFrameLocks xmlns:a="http://schemas.openxmlformats.org/drawingml/2006/main" noChangeAspect="1"/>
             </wp:cNvGraphicFramePr>
@@ -51791,11 +52111,11 @@
               <a:graphicData uri="http://schemas.openxmlformats.org/drawingml/2006/picture">
                 <pic:pic xmlns:pic="http://schemas.openxmlformats.org/drawingml/2006/picture">
                   <pic:nvPicPr>
-                    <pic:cNvPr id="0" name="img21.png"/>
+                    <pic:cNvPr id="0" name="img22.png"/>
                     <pic:cNvPicPr/>
                   </pic:nvPicPr>
                   <pic:blipFill>
-                    <a:blip r:embed="prId21" cstate="print"/>
+                    <a:blip r:embed="prId22" cstate="print"/>
                     <a:stretch>
                       <a:fillRect/>
                     </a:stretch>
@@ -51836,7 +52156,7 @@
         </w:rPr>
         <w:t xml:space="preserve">Créé avec HelpNDoc Personal Edition: </w:t>
       </w:r>
-      <w:hyperlink r:id="hrId99">
+      <w:hyperlink r:id="hrId100">
         <w:r>
           <w:rPr>
             <w:rFonts w:ascii="Tahoma" w:hAnsi="Tahoma"/>
@@ -51861,8 +52181,8 @@
           <w:right w:val="none" w:space="1" w:color="000000"/>
         </w:pBdr>
       </w:pPr>
-      <w:bookmarkStart w:id="94" w:name="_topic_Remoredebugging"/>
-      <w:bookmarkEnd w:id="94"/>
+      <w:bookmarkStart w:id="95" w:name="_topic_Remoredebugging"/>
+      <w:bookmarkEnd w:id="95"/>
       <w:r>
         <w:rPr>
           <w:rFonts w:ascii="Tahoma" w:hAnsi="Tahoma"/>
@@ -51935,7 +52255,7 @@
                 <wp:inline distT="0" distB="0" distL="0" distR="0">
                   <wp:extent cx="3752850" cy="1866900"/>
                   <wp:effectExtent l="0" t="0" r="0" b="0"/>
-                  <wp:docPr id="22" name="Pic 22"/>
+                  <wp:docPr id="23" name="Pic 23"/>
                   <wp:cNvGraphicFramePr>
                     <a:graphicFrameLocks xmlns:a="http://schemas.openxmlformats.org/drawingml/2006/main" noChangeAspect="1"/>
                   </wp:cNvGraphicFramePr>
@@ -51943,11 +52263,11 @@
                     <a:graphicData uri="http://schemas.openxmlformats.org/drawingml/2006/picture">
                       <pic:pic xmlns:pic="http://schemas.openxmlformats.org/drawingml/2006/picture">
                         <pic:nvPicPr>
-                          <pic:cNvPr id="0" name="img22.png"/>
+                          <pic:cNvPr id="0" name="img23.png"/>
                           <pic:cNvPicPr/>
                         </pic:nvPicPr>
                         <pic:blipFill>
-                          <a:blip r:embed="prId22" cstate="print"/>
+                          <a:blip r:embed="prId23" cstate="print"/>
                           <a:stretch>
                             <a:fillRect/>
                           </a:stretch>
@@ -51997,7 +52317,7 @@
                 <wp:inline distT="0" distB="0" distL="0" distR="0">
                   <wp:extent cx="2114550" cy="2295525"/>
                   <wp:effectExtent l="0" t="0" r="0" b="0"/>
-                  <wp:docPr id="23" name="Pic 23"/>
+                  <wp:docPr id="24" name="Pic 24"/>
                   <wp:cNvGraphicFramePr>
                     <a:graphicFrameLocks xmlns:a="http://schemas.openxmlformats.org/drawingml/2006/main" noChangeAspect="1"/>
                   </wp:cNvGraphicFramePr>
@@ -52005,11 +52325,11 @@
                     <a:graphicData uri="http://schemas.openxmlformats.org/drawingml/2006/picture">
                       <pic:pic xmlns:pic="http://schemas.openxmlformats.org/drawingml/2006/picture">
                         <pic:nvPicPr>
-                          <pic:cNvPr id="0" name="img23.png"/>
+                          <pic:cNvPr id="0" name="img24.png"/>
                           <pic:cNvPicPr/>
                         </pic:nvPicPr>
                         <pic:blipFill>
-                          <a:blip r:embed="prId23" cstate="print"/>
+                          <a:blip r:embed="prId24" cstate="print"/>
                           <a:stretch>
                             <a:fillRect/>
                           </a:stretch>
@@ -52140,7 +52460,7 @@
         </w:rPr>
         <w:t xml:space="preserve">Créé avec HelpNDoc Personal Edition: </w:t>
       </w:r>
-      <w:hyperlink r:id="hrId100">
+      <w:hyperlink r:id="hrId101">
         <w:r>
           <w:rPr>
             <w:rFonts w:ascii="Tahoma" w:hAnsi="Tahoma"/>
@@ -52165,8 +52485,8 @@
           <w:right w:val="none" w:space="1" w:color="000000"/>
         </w:pBdr>
       </w:pPr>
-      <w:bookmarkStart w:id="95" w:name="_topic_Jeudi"/>
-      <w:bookmarkEnd w:id="95"/>
+      <w:bookmarkStart w:id="96" w:name="_topic_Jeudi"/>
+      <w:bookmarkEnd w:id="96"/>
       <w:r>
         <w:rPr>
           <w:rFonts w:ascii="Tahoma" w:hAnsi="Tahoma"/>
@@ -52396,6 +52716,158 @@
       </w:pPr>
       <w:r>
         <w:t>on ne va pas rajouter une transation mais appeler le read de Dao et utiliser la mm transaction</w:t>
+      </w:r>
+    </w:p>
+    <w:p>
+      <w:pPr>
+        <w:spacing w:lineRule="auto" w:line="240"/>
+      </w:pPr>
+      <w:r>
+        <w:t/>
+      </w:r>
+    </w:p>
+    <w:p>
+      <w:pPr>
+        <w:spacing w:lineRule="auto" w:line="240"/>
+      </w:pPr>
+      <w:r>
+        <w:t xml:space="preserve">Lors de l'écriture de la classe qui gère les erreurs, </w:t>
+      </w:r>
+      <w:r>
+        <w:rPr>
+          <w:rFonts w:ascii="Consolas" w:hAnsi="Consolas"/>
+          <w:color w:val="3F7F5F"/>
+          <w:shd w:val="clear" w:color="auto" w:fill="E8F2FE"/>
+        </w:rPr>
+        <w:t xml:space="preserve">pas </w:t>
+      </w:r>
+      <w:r>
+        <w:rPr>
+          <w:rFonts w:ascii="Consolas" w:hAnsi="Consolas"/>
+          <w:u w:val="single"/>
+          <w:color w:val="3F7F5F"/>
+          <w:shd w:val="clear" w:color="auto" w:fill="E8F2FE"/>
+        </w:rPr>
+        <w:t>de</w:t>
+      </w:r>
+      <w:r>
+        <w:rPr>
+          <w:rFonts w:ascii="Consolas" w:hAnsi="Consolas"/>
+          <w:color w:val="3F7F5F"/>
+          <w:shd w:val="clear" w:color="auto" w:fill="E8F2FE"/>
+        </w:rPr>
+        <w:t xml:space="preserve"> </w:t>
+      </w:r>
+      <w:r>
+        <w:rPr>
+          <w:rFonts w:ascii="Consolas" w:hAnsi="Consolas"/>
+          <w:u w:val="single"/>
+          <w:color w:val="3F7F5F"/>
+          <w:shd w:val="clear" w:color="auto" w:fill="E8F2FE"/>
+        </w:rPr>
+        <w:t>constructeur</w:t>
+      </w:r>
+      <w:r>
+        <w:rPr>
+          <w:rFonts w:ascii="Consolas" w:hAnsi="Consolas"/>
+          <w:color w:val="3F7F5F"/>
+          <w:shd w:val="clear" w:color="auto" w:fill="E8F2FE"/>
+        </w:rPr>
+        <w:t xml:space="preserve"> par </w:t>
+      </w:r>
+      <w:r>
+        <w:rPr>
+          <w:rFonts w:ascii="Consolas" w:hAnsi="Consolas"/>
+          <w:u w:val="single"/>
+          <w:color w:val="3F7F5F"/>
+          <w:shd w:val="clear" w:color="auto" w:fill="E8F2FE"/>
+        </w:rPr>
+        <w:t>defaut</w:t>
+      </w:r>
+      <w:r>
+        <w:rPr>
+          <w:rFonts w:ascii="Consolas" w:hAnsi="Consolas"/>
+          <w:color w:val="3F7F5F"/>
+          <w:shd w:val="clear" w:color="auto" w:fill="E8F2FE"/>
+        </w:rPr>
+        <w:t xml:space="preserve"> </w:t>
+      </w:r>
+      <w:r>
+        <w:rPr>
+          <w:rFonts w:ascii="Consolas" w:hAnsi="Consolas"/>
+          <w:u w:val="single"/>
+          <w:color w:val="3F7F5F"/>
+          <w:shd w:val="clear" w:color="auto" w:fill="E8F2FE"/>
+        </w:rPr>
+        <w:t>comme</w:t>
+      </w:r>
+      <w:r>
+        <w:rPr>
+          <w:rFonts w:ascii="Consolas" w:hAnsi="Consolas"/>
+          <w:color w:val="3F7F5F"/>
+          <w:shd w:val="clear" w:color="auto" w:fill="E8F2FE"/>
+        </w:rPr>
+        <w:t xml:space="preserve"> </w:t>
+      </w:r>
+      <w:r>
+        <w:rPr>
+          <w:rFonts w:ascii="Consolas" w:hAnsi="Consolas"/>
+          <w:u w:val="single"/>
+          <w:color w:val="3F7F5F"/>
+          <w:shd w:val="clear" w:color="auto" w:fill="E8F2FE"/>
+        </w:rPr>
+        <w:t>ca</w:t>
+      </w:r>
+      <w:r>
+        <w:rPr>
+          <w:rFonts w:ascii="Consolas" w:hAnsi="Consolas"/>
+          <w:color w:val="3F7F5F"/>
+          <w:shd w:val="clear" w:color="auto" w:fill="E8F2FE"/>
+        </w:rPr>
+        <w:t xml:space="preserve"> onn'en </w:t>
+      </w:r>
+      <w:r>
+        <w:rPr>
+          <w:rFonts w:ascii="Consolas" w:hAnsi="Consolas"/>
+          <w:u w:val="single"/>
+          <w:color w:val="3F7F5F"/>
+          <w:shd w:val="clear" w:color="auto" w:fill="E8F2FE"/>
+        </w:rPr>
+        <w:t>crée</w:t>
+      </w:r>
+      <w:r>
+        <w:rPr>
+          <w:rFonts w:ascii="Consolas" w:hAnsi="Consolas"/>
+          <w:color w:val="3F7F5F"/>
+          <w:shd w:val="clear" w:color="auto" w:fill="E8F2FE"/>
+        </w:rPr>
+        <w:t xml:space="preserve"> pas </w:t>
+      </w:r>
+      <w:r>
+        <w:rPr>
+          <w:rFonts w:ascii="Consolas" w:hAnsi="Consolas"/>
+          <w:u w:val="single"/>
+          <w:color w:val="3F7F5F"/>
+          <w:shd w:val="clear" w:color="auto" w:fill="E8F2FE"/>
+        </w:rPr>
+        <w:t>sans</w:t>
+      </w:r>
+      <w:r>
+        <w:rPr>
+          <w:rFonts w:ascii="Consolas" w:hAnsi="Consolas"/>
+          <w:color w:val="3F7F5F"/>
+          <w:shd w:val="clear" w:color="auto" w:fill="E8F2FE"/>
+        </w:rPr>
+        <w:t xml:space="preserve"> </w:t>
+      </w:r>
+      <w:r>
+        <w:rPr>
+          <w:rFonts w:ascii="Consolas" w:hAnsi="Consolas"/>
+          <w:u w:val="single"/>
+          <w:color w:val="3F7F5F"/>
+          <w:shd w:val="clear" w:color="auto" w:fill="E8F2FE"/>
+        </w:rPr>
+        <w:t>rien</w:t>
       </w:r>
       <w:r/>
     </w:p>
@@ -52418,7 +52890,7 @@
         </w:rPr>
         <w:t xml:space="preserve">Créé avec HelpNDoc Personal Edition: </w:t>
       </w:r>
-      <w:hyperlink r:id="hrId101">
+      <w:hyperlink r:id="hrId102">
         <w:r>
           <w:rPr>
             <w:rFonts w:ascii="Tahoma" w:hAnsi="Tahoma"/>
@@ -52443,8 +52915,8 @@
           <w:right w:val="none" w:space="1" w:color="000000"/>
         </w:pBdr>
       </w:pPr>
-      <w:bookmarkStart w:id="96" w:name="_topic_Classeutile"/>
-      <w:bookmarkEnd w:id="96"/>
+      <w:bookmarkStart w:id="97" w:name="_topic_Classeutile"/>
+      <w:bookmarkEnd w:id="97"/>
       <w:r>
         <w:rPr>
           <w:rFonts w:ascii="Tahoma" w:hAnsi="Tahoma"/>
@@ -52508,7 +52980,7 @@
         </w:rPr>
         <w:t xml:space="preserve">Créé avec HelpNDoc Personal Edition: </w:t>
       </w:r>
-      <w:hyperlink r:id="hrId102">
+      <w:hyperlink r:id="hrId103">
         <w:r>
           <w:rPr>
             <w:rFonts w:ascii="Tahoma" w:hAnsi="Tahoma"/>
@@ -52533,8 +53005,8 @@
           <w:right w:val="none" w:space="1" w:color="000000"/>
         </w:pBdr>
       </w:pPr>
-      <w:bookmarkStart w:id="97" w:name="_topic_Schemadevieduneexception"/>
-      <w:bookmarkEnd w:id="97"/>
+      <w:bookmarkStart w:id="98" w:name="_topic_Schemadevieduneexception"/>
+      <w:bookmarkEnd w:id="98"/>
       <w:r>
         <w:rPr>
           <w:rFonts w:ascii="Tahoma" w:hAnsi="Tahoma"/>
@@ -52554,119 +53026,6 @@
         <w:drawing>
           <wp:inline distT="0" distB="0" distL="0" distR="0">
             <wp:extent cx="5991225" cy="2705100"/>
-            <wp:effectExtent l="0" t="0" r="0" b="0"/>
-            <wp:docPr id="24" name="Pic 24"/>
-            <wp:cNvGraphicFramePr>
-              <a:graphicFrameLocks xmlns:a="http://schemas.openxmlformats.org/drawingml/2006/main" noChangeAspect="1"/>
-            </wp:cNvGraphicFramePr>
-            <a:graphic xmlns:a="http://schemas.openxmlformats.org/drawingml/2006/main">
-              <a:graphicData uri="http://schemas.openxmlformats.org/drawingml/2006/picture">
-                <pic:pic xmlns:pic="http://schemas.openxmlformats.org/drawingml/2006/picture">
-                  <pic:nvPicPr>
-                    <pic:cNvPr id="0" name="img24.png"/>
-                    <pic:cNvPicPr/>
-                  </pic:nvPicPr>
-                  <pic:blipFill>
-                    <a:blip r:embed="prId24" cstate="print"/>
-                    <a:stretch>
-                      <a:fillRect/>
-                    </a:stretch>
-                  </pic:blipFill>
-                  <pic:spPr>
-                    <a:xfrm>
-                      <a:off x="0" y="0"/>
-                      <a:ext cx="5991225" cy="2705100"/>
-                    </a:xfrm>
-                    <a:prstGeom prst="rect">
-                      <a:avLst/>
-                    </a:prstGeom>
-                  </pic:spPr>
-                </pic:pic>
-              </a:graphicData>
-            </a:graphic>
-          </wp:inline>
-        </w:drawing>
-      </w:r>
-    </w:p>
-    <w:p>
-      <w:pPr>
-        <w:spacing w:lineRule="auto" w:line="240"/>
-      </w:pPr>
-      <w:r>
-        <w:t/>
-      </w:r>
-    </w:p>
-    <w:p>
-      <w:pPr>
-        <w:spacing w:lineRule="auto" w:line="240"/>
-      </w:pPr>
-      <w:r/>
-    </w:p>
-    <w:p>
-      <w:pPr>
-        <w:jc w:val="center"/>
-        <w:spacing w:before="150" w:after="150" w:lineRule="auto" w:line="240"/>
-        <w:pBdr>
-          <w:top w:val="single" w:space="1" w:color="C0C0C0"/>
-          <w:left w:val="none" w:space="1" w:color="C0C0C0"/>
-          <w:bottom w:val="single" w:space="1" w:color="C0C0C0"/>
-          <w:right w:val="none" w:space="1" w:color="C0C0C0"/>
-        </w:pBdr>
-      </w:pPr>
-      <w:r>
-        <w:rPr>
-          <w:rFonts w:ascii="Tahoma" w:hAnsi="Tahoma"/>
-          <w:i/>
-          <w:color w:val="C0C0C0"/>
-        </w:rPr>
-        <w:t xml:space="preserve">Créé avec HelpNDoc Personal Edition: </w:t>
-      </w:r>
-      <w:hyperlink r:id="hrId103">
-        <w:r>
-          <w:rPr>
-            <w:rFonts w:ascii="Tahoma" w:hAnsi="Tahoma"/>
-            <w:i/>
-            <w:color w:val="6666FF"/>
-          </w:rPr>
-          <w:t>Générateur d'aides Web gratuit</w:t>
-        </w:r>
-      </w:hyperlink>
-      <w:r/>
-      <w:r/>
-    </w:p>
-    <w:p>
-      <w:pPr>
-        <w:outlineLvl w:val="1"/>
-        <w:spacing w:before="150" w:after="150" w:lineRule="auto" w:line="240"/>
-        <w:shd w:val="clear" w:color="auto" w:fill="FFFFFF"/>
-        <w:pBdr>
-          <w:top w:val="none" w:space="1" w:color="000000"/>
-          <w:left w:val="none" w:space="1" w:color="000000"/>
-          <w:bottom w:val="none" w:space="1" w:color="000000"/>
-          <w:right w:val="none" w:space="1" w:color="000000"/>
-        </w:pBdr>
-      </w:pPr>
-      <w:bookmarkStart w:id="98" w:name="_topic_SchemadesERROREXCEPTION"/>
-      <w:bookmarkEnd w:id="98"/>
-      <w:r>
-        <w:rPr>
-          <w:rFonts w:ascii="Tahoma" w:hAnsi="Tahoma"/>
-          <w:b/>
-          <w:sz w:val="26"/>
-          <w:color w:val="4F81BD"/>
-        </w:rPr>
-        <w:t>Schéma des ERROR / EXCEPTION</w:t>
-      </w:r>
-      <w:r/>
-    </w:p>
-    <w:p>
-      <w:pPr>
-        <w:spacing w:lineRule="auto" w:line="240"/>
-      </w:pPr>
-      <w:r>
-        <w:drawing>
-          <wp:inline distT="0" distB="0" distL="0" distR="0">
-            <wp:extent cx="5991225" cy="2486025"/>
             <wp:effectExtent l="0" t="0" r="0" b="0"/>
             <wp:docPr id="25" name="Pic 25"/>
             <wp:cNvGraphicFramePr>
@@ -52688,6 +53047,119 @@
                   <pic:spPr>
                     <a:xfrm>
                       <a:off x="0" y="0"/>
+                      <a:ext cx="5991225" cy="2705100"/>
+                    </a:xfrm>
+                    <a:prstGeom prst="rect">
+                      <a:avLst/>
+                    </a:prstGeom>
+                  </pic:spPr>
+                </pic:pic>
+              </a:graphicData>
+            </a:graphic>
+          </wp:inline>
+        </w:drawing>
+      </w:r>
+    </w:p>
+    <w:p>
+      <w:pPr>
+        <w:spacing w:lineRule="auto" w:line="240"/>
+      </w:pPr>
+      <w:r>
+        <w:t/>
+      </w:r>
+    </w:p>
+    <w:p>
+      <w:pPr>
+        <w:spacing w:lineRule="auto" w:line="240"/>
+      </w:pPr>
+      <w:r/>
+    </w:p>
+    <w:p>
+      <w:pPr>
+        <w:jc w:val="center"/>
+        <w:spacing w:before="150" w:after="150" w:lineRule="auto" w:line="240"/>
+        <w:pBdr>
+          <w:top w:val="single" w:space="1" w:color="C0C0C0"/>
+          <w:left w:val="none" w:space="1" w:color="C0C0C0"/>
+          <w:bottom w:val="single" w:space="1" w:color="C0C0C0"/>
+          <w:right w:val="none" w:space="1" w:color="C0C0C0"/>
+        </w:pBdr>
+      </w:pPr>
+      <w:r>
+        <w:rPr>
+          <w:rFonts w:ascii="Tahoma" w:hAnsi="Tahoma"/>
+          <w:i/>
+          <w:color w:val="C0C0C0"/>
+        </w:rPr>
+        <w:t xml:space="preserve">Créé avec HelpNDoc Personal Edition: </w:t>
+      </w:r>
+      <w:hyperlink r:id="hrId104">
+        <w:r>
+          <w:rPr>
+            <w:rFonts w:ascii="Tahoma" w:hAnsi="Tahoma"/>
+            <w:i/>
+            <w:color w:val="6666FF"/>
+          </w:rPr>
+          <w:t>Générateur d'aides Web gratuit</w:t>
+        </w:r>
+      </w:hyperlink>
+      <w:r/>
+      <w:r/>
+    </w:p>
+    <w:p>
+      <w:pPr>
+        <w:outlineLvl w:val="1"/>
+        <w:spacing w:before="150" w:after="150" w:lineRule="auto" w:line="240"/>
+        <w:shd w:val="clear" w:color="auto" w:fill="FFFFFF"/>
+        <w:pBdr>
+          <w:top w:val="none" w:space="1" w:color="000000"/>
+          <w:left w:val="none" w:space="1" w:color="000000"/>
+          <w:bottom w:val="none" w:space="1" w:color="000000"/>
+          <w:right w:val="none" w:space="1" w:color="000000"/>
+        </w:pBdr>
+      </w:pPr>
+      <w:bookmarkStart w:id="99" w:name="_topic_SchemadesERROREXCEPTION"/>
+      <w:bookmarkEnd w:id="99"/>
+      <w:r>
+        <w:rPr>
+          <w:rFonts w:ascii="Tahoma" w:hAnsi="Tahoma"/>
+          <w:b/>
+          <w:sz w:val="26"/>
+          <w:color w:val="4F81BD"/>
+        </w:rPr>
+        <w:t>Schéma des ERROR / EXCEPTION</w:t>
+      </w:r>
+      <w:r/>
+    </w:p>
+    <w:p>
+      <w:pPr>
+        <w:spacing w:lineRule="auto" w:line="240"/>
+      </w:pPr>
+      <w:r>
+        <w:drawing>
+          <wp:inline distT="0" distB="0" distL="0" distR="0">
+            <wp:extent cx="5991225" cy="2486025"/>
+            <wp:effectExtent l="0" t="0" r="0" b="0"/>
+            <wp:docPr id="26" name="Pic 26"/>
+            <wp:cNvGraphicFramePr>
+              <a:graphicFrameLocks xmlns:a="http://schemas.openxmlformats.org/drawingml/2006/main" noChangeAspect="1"/>
+            </wp:cNvGraphicFramePr>
+            <a:graphic xmlns:a="http://schemas.openxmlformats.org/drawingml/2006/main">
+              <a:graphicData uri="http://schemas.openxmlformats.org/drawingml/2006/picture">
+                <pic:pic xmlns:pic="http://schemas.openxmlformats.org/drawingml/2006/picture">
+                  <pic:nvPicPr>
+                    <pic:cNvPr id="0" name="img26.png"/>
+                    <pic:cNvPicPr/>
+                  </pic:nvPicPr>
+                  <pic:blipFill>
+                    <a:blip r:embed="prId26" cstate="print"/>
+                    <a:stretch>
+                      <a:fillRect/>
+                    </a:stretch>
+                  </pic:blipFill>
+                  <pic:spPr>
+                    <a:xfrm>
+                      <a:off x="0" y="0"/>
                       <a:ext cx="5991225" cy="2486025"/>
                     </a:xfrm>
                     <a:prstGeom prst="rect">
@@ -52721,7 +53193,7 @@
         </w:rPr>
         <w:t xml:space="preserve">Créé avec HelpNDoc Personal Edition: </w:t>
       </w:r>
-      <w:hyperlink r:id="hrId104">
+      <w:hyperlink r:id="hrId105">
         <w:r>
           <w:rPr>
             <w:rFonts w:ascii="Tahoma" w:hAnsi="Tahoma"/>
@@ -52729,6 +53201,515 @@
             <w:color w:val="6666FF"/>
           </w:rPr>
           <w:t>Générateur facile de livres électroniques et documentation</w:t>
+        </w:r>
+      </w:hyperlink>
+      <w:r/>
+      <w:r/>
+    </w:p>
+    <w:p>
+      <w:pPr>
+        <w:outlineLvl w:val="0"/>
+        <w:spacing w:before="75" w:after="450" w:lineRule="auto" w:line="240"/>
+        <w:shd w:val="clear" w:color="auto" w:fill="FFFFFF"/>
+        <w:pBdr>
+          <w:top w:val="none" w:space="1" w:color="AAAAAA"/>
+          <w:left w:val="none" w:space="1" w:color="AAAAAA"/>
+          <w:bottom w:val="single" w:space="1" w:color="AAAAAA"/>
+          <w:right w:val="none" w:space="1" w:color="AAAAAA"/>
+        </w:pBdr>
+      </w:pPr>
+      <w:bookmarkStart w:id="100" w:name="_topic_ListedestutosdonnesparJeremy"/>
+      <w:bookmarkEnd w:id="100"/>
+      <w:r>
+        <w:rPr>
+          <w:rFonts w:ascii="Tahoma" w:hAnsi="Tahoma"/>
+          <w:b/>
+          <w:sz w:val="28"/>
+          <w:color w:val="365F91"/>
+        </w:rPr>
+        <w:t>Liste des tutos donnés par Jérémy</w:t>
+      </w:r>
+      <w:r/>
+    </w:p>
+    <w:p>
+      <w:pPr>
+        <w:spacing w:lineRule="auto" w:line="240"/>
+      </w:pPr>
+      <w:r>
+        <w:t/>
+      </w:r>
+    </w:p>
+    <w:p>
+      <w:pPr>
+        <w:spacing w:lineRule="auto" w:line="240"/>
+        <w:numPr>
+          <w:ilvl w:val="0"/>
+          <w:numId w:val="13"/>
+        </w:numPr>
+      </w:pPr>
+      <w:r/>
+      <w:r>
+        <w:t xml:space="preserve">    JSF (liste) : </w:t>
+      </w:r>
+      <w:hyperlink r:id="hrId106">
+        <w:r>
+          <w:rPr>
+            <w:rStyle w:val="c13"/>
+          </w:rPr>
+          <w:t>http://www.mkyong.com/tutorials/jsf-2-0-tutorials/</w:t>
+        </w:r>
+      </w:hyperlink>
+    </w:p>
+    <w:p>
+      <w:pPr>
+        <w:spacing w:lineRule="auto" w:line="240"/>
+      </w:pPr>
+      <w:r>
+        <w:t/>
+      </w:r>
+    </w:p>
+    <w:p>
+      <w:pPr>
+        <w:spacing w:lineRule="auto" w:line="240"/>
+        <w:numPr>
+          <w:ilvl w:val="1"/>
+          <w:numId w:val="13"/>
+        </w:numPr>
+      </w:pPr>
+      <w:r/>
+      <w:r>
+        <w:t xml:space="preserve">Navigation implicite : </w:t>
+      </w:r>
+      <w:hyperlink r:id="hrId107">
+        <w:r>
+          <w:br/>
+        </w:r>
+        <w:r>
+          <w:rPr>
+            <w:rStyle w:val="c13"/>
+          </w:rPr>
+          <w:t>http://www.mkyong.com/jsf2/implicit-navigation-in-jsf-2-0/</w:t>
+        </w:r>
+      </w:hyperlink>
+    </w:p>
+    <w:p>
+      <w:pPr>
+        <w:spacing w:lineRule="auto" w:line="240"/>
+        <w:numPr>
+          <w:ilvl w:val="2"/>
+          <w:numId w:val="14"/>
+        </w:numPr>
+      </w:pPr>
+      <w:r/>
+      <w:r>
+        <w:t>Vous donnera un aperçu de la configuration de navigation dans faces-config.xml</w:t>
+      </w:r>
+    </w:p>
+    <w:p>
+      <w:pPr>
+        <w:ind w:left="720"/>
+        <w:spacing w:lineRule="auto" w:line="240"/>
+      </w:pPr>
+      <w:r>
+        <w:t/>
+      </w:r>
+    </w:p>
+    <w:p>
+      <w:pPr>
+        <w:spacing w:lineRule="auto" w:line="240"/>
+        <w:numPr>
+          <w:ilvl w:val="1"/>
+          <w:numId w:val="13"/>
+        </w:numPr>
+      </w:pPr>
+      <w:r/>
+      <w:r>
+        <w:t xml:space="preserve">Navigation par action dans un form et méthode Java : </w:t>
+      </w:r>
+      <w:hyperlink r:id="hrId108">
+        <w:r>
+          <w:br/>
+        </w:r>
+        <w:r>
+          <w:rPr>
+            <w:rStyle w:val="c13"/>
+          </w:rPr>
+          <w:t>http://www.mkyong.com/jsf2/jsf-form-action-navigation-rule-example</w:t>
+        </w:r>
+      </w:hyperlink>
+    </w:p>
+    <w:p>
+      <w:pPr>
+        <w:ind w:left="360"/>
+        <w:spacing w:lineRule="auto" w:line="240"/>
+      </w:pPr>
+      <w:r>
+        <w:t/>
+      </w:r>
+    </w:p>
+    <w:p>
+      <w:pPr>
+        <w:spacing w:lineRule="auto" w:line="240"/>
+        <w:numPr>
+          <w:ilvl w:val="1"/>
+          <w:numId w:val="13"/>
+        </w:numPr>
+      </w:pPr>
+      <w:r/>
+      <w:r>
+        <w:t xml:space="preserve">Composant de liste déroulante : </w:t>
+      </w:r>
+      <w:hyperlink r:id="hrId109">
+        <w:r>
+          <w:br/>
+        </w:r>
+        <w:r>
+          <w:rPr>
+            <w:rStyle w:val="c13"/>
+          </w:rPr>
+          <w:t>http://www.mkyong.com/jsf2/jsf-2-dropdown-box-example/</w:t>
+        </w:r>
+      </w:hyperlink>
+    </w:p>
+    <w:p>
+      <w:pPr>
+        <w:ind w:left="360"/>
+        <w:spacing w:lineRule="auto" w:line="240"/>
+      </w:pPr>
+      <w:r>
+        <w:t/>
+      </w:r>
+    </w:p>
+    <w:p>
+      <w:pPr>
+        <w:spacing w:lineRule="auto" w:line="240"/>
+        <w:numPr>
+          <w:ilvl w:val="1"/>
+          <w:numId w:val="13"/>
+        </w:numPr>
+      </w:pPr>
+      <w:r/>
+      <w:r>
+        <w:t xml:space="preserve">Le tag 'f:param' pour envoyer des paramètres (sera utilisé pour l'édition) : </w:t>
+      </w:r>
+      <w:hyperlink r:id="hrId110">
+        <w:r>
+          <w:br/>
+        </w:r>
+        <w:r>
+          <w:rPr>
+            <w:rStyle w:val="c13"/>
+          </w:rPr>
+          <w:t>http://www.mkyong.com/jsf2/jsf-2-param-example/</w:t>
+        </w:r>
+      </w:hyperlink>
+    </w:p>
+    <w:p>
+      <w:pPr>
+        <w:ind w:left="360"/>
+        <w:spacing w:lineRule="auto" w:line="240"/>
+      </w:pPr>
+      <w:r>
+        <w:t/>
+      </w:r>
+    </w:p>
+    <w:p>
+      <w:pPr>
+        <w:spacing w:lineRule="auto" w:line="240"/>
+        <w:numPr>
+          <w:ilvl w:val="1"/>
+          <w:numId w:val="13"/>
+        </w:numPr>
+      </w:pPr>
+      <w:r/>
+      <w:r>
+        <w:t xml:space="preserve">Utilisation simple d'un bean managé (explique la configuration nécessaire pour les anciennes version de JSF) : </w:t>
+      </w:r>
+      <w:hyperlink r:id="hrId111">
+        <w:r>
+          <w:br/>
+        </w:r>
+        <w:r>
+          <w:rPr>
+            <w:rStyle w:val="c13"/>
+          </w:rPr>
+          <w:t>http://www.mkyong.com/jsf2/configure-managed-beans-in-jsf-2-0/</w:t>
+        </w:r>
+      </w:hyperlink>
+    </w:p>
+    <w:p>
+      <w:pPr>
+        <w:ind w:left="360"/>
+        <w:spacing w:lineRule="auto" w:line="240"/>
+      </w:pPr>
+      <w:r>
+        <w:t/>
+      </w:r>
+    </w:p>
+    <w:p>
+      <w:pPr>
+        <w:spacing w:lineRule="auto" w:line="240"/>
+        <w:numPr>
+          <w:ilvl w:val="0"/>
+          <w:numId w:val="13"/>
+        </w:numPr>
+      </w:pPr>
+      <w:r/>
+      <w:r>
+        <w:t xml:space="preserve">    Spring</w:t>
+      </w:r>
+    </w:p>
+    <w:p>
+      <w:pPr>
+        <w:spacing w:lineRule="auto" w:line="240"/>
+      </w:pPr>
+      <w:r>
+        <w:t/>
+      </w:r>
+    </w:p>
+    <w:p>
+      <w:pPr>
+        <w:spacing w:lineRule="auto" w:line="240"/>
+        <w:numPr>
+          <w:ilvl w:val="1"/>
+          <w:numId w:val="13"/>
+        </w:numPr>
+      </w:pPr>
+      <w:r/>
+      <w:r>
+        <w:t xml:space="preserve">Hello World Spring dans un projet Java (pas de web) : </w:t>
+      </w:r>
+      <w:hyperlink r:id="hrId112">
+        <w:r>
+          <w:br/>
+        </w:r>
+        <w:r>
+          <w:rPr>
+            <w:rStyle w:val="c13"/>
+          </w:rPr>
+          <w:t>http://www.mkyong.com/spring3/spring-3-hello-world-example/</w:t>
+        </w:r>
+      </w:hyperlink>
+    </w:p>
+    <w:p>
+      <w:pPr>
+        <w:ind w:left="360"/>
+        <w:spacing w:lineRule="auto" w:line="240"/>
+      </w:pPr>
+      <w:r>
+        <w:t/>
+      </w:r>
+    </w:p>
+    <w:p>
+      <w:pPr>
+        <w:spacing w:lineRule="auto" w:line="240"/>
+        <w:numPr>
+          <w:ilvl w:val="1"/>
+          <w:numId w:val="13"/>
+        </w:numPr>
+      </w:pPr>
+      <w:r/>
+      <w:r>
+        <w:t xml:space="preserve">Exemple d'injection de dépendance (DI) sans l'annotation Autowired, avec de la configuration XML et le setter : </w:t>
+      </w:r>
+      <w:hyperlink r:id="hrId113">
+        <w:r>
+          <w:br/>
+        </w:r>
+        <w:r>
+          <w:rPr>
+            <w:rStyle w:val="c13"/>
+          </w:rPr>
+          <w:t>http://www.mkyong.com/spring/spring-di-via-setter-method/</w:t>
+        </w:r>
+      </w:hyperlink>
+    </w:p>
+    <w:p>
+      <w:pPr>
+        <w:ind w:left="360"/>
+        <w:spacing w:lineRule="auto" w:line="240"/>
+      </w:pPr>
+      <w:r>
+        <w:t/>
+      </w:r>
+    </w:p>
+    <w:p>
+      <w:pPr>
+        <w:spacing w:lineRule="auto" w:line="240"/>
+        <w:numPr>
+          <w:ilvl w:val="1"/>
+          <w:numId w:val="13"/>
+        </w:numPr>
+      </w:pPr>
+      <w:r/>
+      <w:r>
+        <w:t xml:space="preserve">Exemple d'injection de dépendances avec annotation (dans la 2eme partie) : </w:t>
+      </w:r>
+      <w:hyperlink r:id="hrId114">
+        <w:r>
+          <w:br/>
+        </w:r>
+        <w:r>
+          <w:rPr>
+            <w:rStyle w:val="c13"/>
+          </w:rPr>
+          <w:t>http://www.mkyong.com/spring/spring-auto-scanning-components/</w:t>
+        </w:r>
+      </w:hyperlink>
+    </w:p>
+    <w:p>
+      <w:pPr>
+        <w:ind w:left="360"/>
+        <w:spacing w:lineRule="auto" w:line="240"/>
+      </w:pPr>
+      <w:r>
+        <w:t/>
+      </w:r>
+    </w:p>
+    <w:p>
+      <w:pPr>
+        <w:spacing w:lineRule="auto" w:line="240"/>
+        <w:numPr>
+          <w:ilvl w:val="0"/>
+          <w:numId w:val="13"/>
+        </w:numPr>
+      </w:pPr>
+      <w:r/>
+      <w:r>
+        <w:t>Hibernate</w:t>
+      </w:r>
+    </w:p>
+    <w:p>
+      <w:pPr>
+        <w:spacing w:lineRule="auto" w:line="240"/>
+      </w:pPr>
+      <w:r>
+        <w:t/>
+      </w:r>
+    </w:p>
+    <w:p>
+      <w:pPr>
+        <w:spacing w:lineRule="auto" w:line="240"/>
+        <w:numPr>
+          <w:ilvl w:val="1"/>
+          <w:numId w:val="13"/>
+        </w:numPr>
+      </w:pPr>
+      <w:r/>
+      <w:r>
+        <w:t xml:space="preserve">Association one-to-many (XML) : </w:t>
+      </w:r>
+      <w:r>
+        <w:br/>
+      </w:r>
+      <w:r>
+        <w:t>http://www.mkyong.com/hibernate/hibernate-one-to-many-relationship-example/</w:t>
+      </w:r>
+    </w:p>
+    <w:p>
+      <w:pPr>
+        <w:ind w:left="360"/>
+        <w:spacing w:lineRule="auto" w:line="240"/>
+      </w:pPr>
+      <w:r>
+        <w:t/>
+      </w:r>
+    </w:p>
+    <w:p>
+      <w:pPr>
+        <w:spacing w:lineRule="auto" w:line="240"/>
+        <w:numPr>
+          <w:ilvl w:val="1"/>
+          <w:numId w:val="13"/>
+        </w:numPr>
+      </w:pPr>
+      <w:r/>
+      <w:r>
+        <w:t xml:space="preserve">Association one-to-many (Annotations) : </w:t>
+      </w:r>
+      <w:r>
+        <w:br/>
+      </w:r>
+      <w:r>
+        <w:t>http://www.mkyong.com/hibernate/hibernate-one-to-many-relationship-example-annotation/</w:t>
+      </w:r>
+    </w:p>
+    <w:p>
+      <w:pPr>
+        <w:ind w:left="360"/>
+        <w:spacing w:lineRule="auto" w:line="240"/>
+      </w:pPr>
+      <w:r>
+        <w:t/>
+      </w:r>
+    </w:p>
+    <w:p>
+      <w:pPr>
+        <w:spacing w:lineRule="auto" w:line="240"/>
+        <w:numPr>
+          <w:ilvl w:val="0"/>
+          <w:numId w:val="13"/>
+        </w:numPr>
+      </w:pPr>
+      <w:r/>
+      <w:r>
+        <w:t xml:space="preserve">Jackson (conversion Java&lt;-&gt;JSON) </w:t>
+      </w:r>
+    </w:p>
+    <w:p>
+      <w:pPr>
+        <w:spacing w:lineRule="auto" w:line="240"/>
+      </w:pPr>
+      <w:r>
+        <w:t/>
+      </w:r>
+    </w:p>
+    <w:p>
+      <w:pPr>
+        <w:spacing w:lineRule="auto" w:line="240"/>
+        <w:numPr>
+          <w:ilvl w:val="1"/>
+          <w:numId w:val="13"/>
+        </w:numPr>
+      </w:pPr>
+      <w:r/>
+      <w:r>
+        <w:t>http://www.mkyong.com/java/how-to-convert-java-object-to-from-json-jackson/</w:t>
+      </w:r>
+    </w:p>
+    <w:p>
+      <w:pPr>
+        <w:spacing w:lineRule="auto" w:line="240"/>
+      </w:pPr>
+      <w:r/>
+    </w:p>
+    <w:p>
+      <w:pPr>
+        <w:jc w:val="center"/>
+        <w:spacing w:before="150" w:after="150" w:lineRule="auto" w:line="240"/>
+        <w:pBdr>
+          <w:top w:val="single" w:space="1" w:color="C0C0C0"/>
+          <w:left w:val="none" w:space="1" w:color="C0C0C0"/>
+          <w:bottom w:val="single" w:space="1" w:color="C0C0C0"/>
+          <w:right w:val="none" w:space="1" w:color="C0C0C0"/>
+        </w:pBdr>
+      </w:pPr>
+      <w:r>
+        <w:rPr>
+          <w:rFonts w:ascii="Tahoma" w:hAnsi="Tahoma"/>
+          <w:i/>
+          <w:color w:val="C0C0C0"/>
+        </w:rPr>
+        <w:t xml:space="preserve">Créé avec HelpNDoc Personal Edition: </w:t>
+      </w:r>
+      <w:hyperlink r:id="hrId115">
+        <w:r>
+          <w:rPr>
+            <w:rFonts w:ascii="Tahoma" w:hAnsi="Tahoma"/>
+            <w:i/>
+            <w:color w:val="6666FF"/>
+          </w:rPr>
+          <w:t>Générateur de documentation et EPub gratuit</w:t>
         </w:r>
       </w:hyperlink>
       <w:r/>
@@ -52767,7 +53748,7 @@
         <w:sz w:val="18"/>
         <w:color w:val="969696"/>
       </w:rPr>
-      <w:t>283</w:t>
+      <w:t>289</w:t>
     </w:r>
     <w:r>
       <w:fldChar w:fldCharType="end"/>
@@ -52793,7 +53774,7 @@
         <w:sz w:val="18"/>
         <w:color w:val="969696"/>
       </w:rPr>
-      <w:t>282</w:t>
+      <w:t>288</w:t>
     </w:r>
     <w:r>
       <w:fldChar w:fldCharType="end"/>
@@ -54368,6 +55349,171 @@
   <w:abstractNum w:abstractNumId="9">
     <w:multiLevelType w:val="multilevel"/>
     <w:lvl w:ilvl="0">
+      <w:numFmt w:val="bullet"/>
+      <w:lvlText w:val="·"/>
+      <w:lvlJc w:val="left"/>
+      <w:pPr>
+        <w:ind w:left="360" w:hanging="360"/>
+        <w:tab w:val="num" w:pos="360"/>
+      </w:pPr>
+      <w:rPr>
+        <w:rFonts w:ascii="Symbol" w:hAnsi="Symbol"/>
+        <w:b w:val="0"/>
+        <w:i w:val="0"/>
+        <w:strike w:val="0"/>
+        <w:sz w:val="24"/>
+        <w:color w:val="auto"/>
+        <w:u w:val="none"/>
+      </w:rPr>
+    </w:lvl>
+    <w:lvl w:ilvl="1">
+      <w:numFmt w:val="bullet"/>
+      <w:lvlText w:val="o"/>
+      <w:lvlJc w:val="left"/>
+      <w:pPr>
+        <w:ind w:left="1080" w:hanging="360"/>
+        <w:tab w:val="num" w:pos="1080"/>
+      </w:pPr>
+      <w:rPr>
+        <w:rFonts w:ascii="Courier New" w:hAnsi="Courier New"/>
+        <w:b w:val="0"/>
+        <w:i w:val="0"/>
+        <w:strike w:val="0"/>
+        <w:sz w:val="24"/>
+        <w:color w:val="auto"/>
+        <w:u w:val="none"/>
+      </w:rPr>
+    </w:lvl>
+    <w:lvl w:ilvl="2">
+      <w:numFmt w:val="bullet"/>
+      <w:lvlText w:val="§"/>
+      <w:lvlJc w:val="left"/>
+      <w:pPr>
+        <w:ind w:left="1800" w:hanging="360"/>
+        <w:tab w:val="num" w:pos="1800"/>
+      </w:pPr>
+      <w:rPr>
+        <w:rFonts w:ascii="Wingdings" w:hAnsi="Wingdings"/>
+        <w:b w:val="0"/>
+        <w:i w:val="0"/>
+        <w:strike w:val="0"/>
+        <w:sz w:val="24"/>
+        <w:color w:val="auto"/>
+        <w:u w:val="none"/>
+      </w:rPr>
+    </w:lvl>
+    <w:lvl w:ilvl="3">
+      <w:numFmt w:val="bullet"/>
+      <w:lvlText w:val="·"/>
+      <w:lvlJc w:val="left"/>
+      <w:pPr>
+        <w:ind w:left="2520" w:hanging="360"/>
+        <w:tab w:val="num" w:pos="2520"/>
+      </w:pPr>
+      <w:rPr>
+        <w:rFonts w:ascii="Symbol" w:hAnsi="Symbol"/>
+        <w:b w:val="0"/>
+        <w:i w:val="0"/>
+        <w:strike w:val="0"/>
+        <w:sz w:val="24"/>
+        <w:color w:val="auto"/>
+        <w:u w:val="none"/>
+      </w:rPr>
+    </w:lvl>
+    <w:lvl w:ilvl="4">
+      <w:numFmt w:val="bullet"/>
+      <w:lvlText w:val="o"/>
+      <w:lvlJc w:val="left"/>
+      <w:pPr>
+        <w:ind w:left="3240" w:hanging="360"/>
+        <w:tab w:val="num" w:pos="3240"/>
+      </w:pPr>
+      <w:rPr>
+        <w:rFonts w:ascii="Courier New" w:hAnsi="Courier New"/>
+        <w:b w:val="0"/>
+        <w:i w:val="0"/>
+        <w:strike w:val="0"/>
+        <w:sz w:val="24"/>
+        <w:color w:val="auto"/>
+        <w:u w:val="none"/>
+      </w:rPr>
+    </w:lvl>
+    <w:lvl w:ilvl="5">
+      <w:numFmt w:val="bullet"/>
+      <w:lvlText w:val="§"/>
+      <w:lvlJc w:val="left"/>
+      <w:pPr>
+        <w:ind w:left="3960" w:hanging="360"/>
+        <w:tab w:val="num" w:pos="3960"/>
+      </w:pPr>
+      <w:rPr>
+        <w:rFonts w:ascii="Wingdings" w:hAnsi="Wingdings"/>
+        <w:b w:val="0"/>
+        <w:i w:val="0"/>
+        <w:strike w:val="0"/>
+        <w:sz w:val="24"/>
+        <w:color w:val="auto"/>
+        <w:u w:val="none"/>
+      </w:rPr>
+    </w:lvl>
+    <w:lvl w:ilvl="6">
+      <w:numFmt w:val="bullet"/>
+      <w:lvlText w:val="·"/>
+      <w:lvlJc w:val="left"/>
+      <w:pPr>
+        <w:ind w:left="4680" w:hanging="360"/>
+        <w:tab w:val="num" w:pos="4680"/>
+      </w:pPr>
+      <w:rPr>
+        <w:rFonts w:ascii="Symbol" w:hAnsi="Symbol"/>
+        <w:b w:val="0"/>
+        <w:i w:val="0"/>
+        <w:strike w:val="0"/>
+        <w:sz w:val="24"/>
+        <w:color w:val="auto"/>
+        <w:u w:val="none"/>
+      </w:rPr>
+    </w:lvl>
+    <w:lvl w:ilvl="7">
+      <w:numFmt w:val="bullet"/>
+      <w:lvlText w:val="o"/>
+      <w:lvlJc w:val="left"/>
+      <w:pPr>
+        <w:ind w:left="5400" w:hanging="360"/>
+        <w:tab w:val="num" w:pos="5400"/>
+      </w:pPr>
+      <w:rPr>
+        <w:rFonts w:ascii="Courier New" w:hAnsi="Courier New"/>
+        <w:b w:val="0"/>
+        <w:i w:val="0"/>
+        <w:strike w:val="0"/>
+        <w:sz w:val="24"/>
+        <w:color w:val="auto"/>
+        <w:u w:val="none"/>
+      </w:rPr>
+    </w:lvl>
+    <w:lvl w:ilvl="8">
+      <w:numFmt w:val="bullet"/>
+      <w:lvlText w:val="§"/>
+      <w:lvlJc w:val="left"/>
+      <w:pPr>
+        <w:ind w:left="6120" w:hanging="360"/>
+        <w:tab w:val="num" w:pos="6120"/>
+      </w:pPr>
+      <w:rPr>
+        <w:rFonts w:ascii="Wingdings" w:hAnsi="Wingdings"/>
+        <w:b w:val="0"/>
+        <w:i w:val="0"/>
+        <w:strike w:val="0"/>
+        <w:sz w:val="24"/>
+        <w:color w:val="auto"/>
+        <w:u w:val="none"/>
+      </w:rPr>
+    </w:lvl>
+  </w:abstractNum>
+  <w:abstractNum w:abstractNumId="10">
+    <w:multiLevelType w:val="multilevel"/>
+    <w:lvl w:ilvl="0">
       <w:numFmt w:val="decimal"/>
       <w:lvlText w:val="%1."/>
       <w:lvlJc w:val="left"/>
@@ -54539,7 +55685,7 @@
       </w:rPr>
     </w:lvl>
   </w:abstractNum>
-  <w:abstractNum w:abstractNumId="10">
+  <w:abstractNum w:abstractNumId="11">
     <w:multiLevelType w:val="multilevel"/>
     <w:lvl w:ilvl="0">
       <w:numFmt w:val="decimal"/>
@@ -54708,6 +55854,345 @@
         <w:i w:val="0"/>
         <w:strike w:val="0"/>
         <w:sz w:val="20"/>
+        <w:color w:val="auto"/>
+        <w:u w:val="none"/>
+      </w:rPr>
+    </w:lvl>
+  </w:abstractNum>
+  <w:abstractNum w:abstractNumId="12">
+    <w:multiLevelType w:val="multilevel"/>
+    <w:lvl w:ilvl="0">
+      <w:numFmt w:val="decimal"/>
+      <w:lvlText w:val="%1."/>
+      <w:lvlJc w:val="left"/>
+      <w:start w:val="1"/>
+      <w:pPr>
+        <w:ind w:left="360" w:hanging="360"/>
+        <w:tab w:val="num" w:pos="360"/>
+      </w:pPr>
+      <w:rPr>
+        <w:rFonts w:ascii="Arial" w:hAnsi="Arial"/>
+        <w:b w:val="0"/>
+        <w:i w:val="0"/>
+        <w:strike w:val="0"/>
+        <w:sz w:val="20"/>
+        <w:color w:val="auto"/>
+        <w:u w:val="none"/>
+      </w:rPr>
+    </w:lvl>
+    <w:lvl w:ilvl="1">
+      <w:numFmt w:val="decimal"/>
+      <w:lvlText w:val="%2."/>
+      <w:lvlJc w:val="left"/>
+      <w:start w:val="1"/>
+      <w:pPr>
+        <w:ind w:left="1080" w:hanging="360"/>
+        <w:tab w:val="num" w:pos="1080"/>
+      </w:pPr>
+      <w:rPr>
+        <w:rFonts w:ascii="Arial" w:hAnsi="Arial"/>
+        <w:b w:val="0"/>
+        <w:i w:val="0"/>
+        <w:strike w:val="0"/>
+        <w:sz w:val="20"/>
+        <w:color w:val="auto"/>
+        <w:u w:val="none"/>
+      </w:rPr>
+    </w:lvl>
+    <w:lvl w:ilvl="2">
+      <w:numFmt w:val="decimal"/>
+      <w:lvlText w:val="%3."/>
+      <w:lvlJc w:val="left"/>
+      <w:start w:val="1"/>
+      <w:pPr>
+        <w:ind w:left="1800" w:hanging="360"/>
+        <w:tab w:val="num" w:pos="1800"/>
+      </w:pPr>
+      <w:rPr>
+        <w:rFonts w:ascii="Arial" w:hAnsi="Arial"/>
+        <w:b w:val="0"/>
+        <w:i w:val="0"/>
+        <w:strike w:val="0"/>
+        <w:sz w:val="20"/>
+        <w:color w:val="auto"/>
+        <w:u w:val="none"/>
+      </w:rPr>
+    </w:lvl>
+    <w:lvl w:ilvl="3">
+      <w:numFmt w:val="decimal"/>
+      <w:lvlText w:val="%4."/>
+      <w:lvlJc w:val="left"/>
+      <w:start w:val="1"/>
+      <w:pPr>
+        <w:ind w:left="2520" w:hanging="360"/>
+        <w:tab w:val="num" w:pos="2520"/>
+      </w:pPr>
+      <w:rPr>
+        <w:rFonts w:ascii="Arial" w:hAnsi="Arial"/>
+        <w:b w:val="0"/>
+        <w:i w:val="0"/>
+        <w:strike w:val="0"/>
+        <w:sz w:val="20"/>
+        <w:color w:val="auto"/>
+        <w:u w:val="none"/>
+      </w:rPr>
+    </w:lvl>
+    <w:lvl w:ilvl="4">
+      <w:numFmt w:val="decimal"/>
+      <w:lvlText w:val="%5."/>
+      <w:lvlJc w:val="left"/>
+      <w:start w:val="1"/>
+      <w:pPr>
+        <w:ind w:left="3240" w:hanging="360"/>
+        <w:tab w:val="num" w:pos="3240"/>
+      </w:pPr>
+      <w:rPr>
+        <w:rFonts w:ascii="Arial" w:hAnsi="Arial"/>
+        <w:b w:val="0"/>
+        <w:i w:val="0"/>
+        <w:strike w:val="0"/>
+        <w:sz w:val="20"/>
+        <w:color w:val="auto"/>
+        <w:u w:val="none"/>
+      </w:rPr>
+    </w:lvl>
+    <w:lvl w:ilvl="5">
+      <w:numFmt w:val="decimal"/>
+      <w:lvlText w:val="%6."/>
+      <w:lvlJc w:val="left"/>
+      <w:start w:val="1"/>
+      <w:pPr>
+        <w:ind w:left="3960" w:hanging="360"/>
+        <w:tab w:val="num" w:pos="3960"/>
+      </w:pPr>
+      <w:rPr>
+        <w:rFonts w:ascii="Arial" w:hAnsi="Arial"/>
+        <w:b w:val="0"/>
+        <w:i w:val="0"/>
+        <w:strike w:val="0"/>
+        <w:sz w:val="20"/>
+        <w:color w:val="auto"/>
+        <w:u w:val="none"/>
+      </w:rPr>
+    </w:lvl>
+    <w:lvl w:ilvl="6">
+      <w:numFmt w:val="decimal"/>
+      <w:lvlText w:val="%7."/>
+      <w:lvlJc w:val="left"/>
+      <w:start w:val="1"/>
+      <w:pPr>
+        <w:ind w:left="4680" w:hanging="360"/>
+        <w:tab w:val="num" w:pos="4680"/>
+      </w:pPr>
+      <w:rPr>
+        <w:rFonts w:ascii="Arial" w:hAnsi="Arial"/>
+        <w:b w:val="0"/>
+        <w:i w:val="0"/>
+        <w:strike w:val="0"/>
+        <w:sz w:val="20"/>
+        <w:color w:val="auto"/>
+        <w:u w:val="none"/>
+      </w:rPr>
+    </w:lvl>
+    <w:lvl w:ilvl="7">
+      <w:numFmt w:val="decimal"/>
+      <w:lvlText w:val="%8."/>
+      <w:lvlJc w:val="left"/>
+      <w:start w:val="1"/>
+      <w:pPr>
+        <w:ind w:left="5400" w:hanging="360"/>
+        <w:tab w:val="num" w:pos="5400"/>
+      </w:pPr>
+      <w:rPr>
+        <w:rFonts w:ascii="Arial" w:hAnsi="Arial"/>
+        <w:b w:val="0"/>
+        <w:i w:val="0"/>
+        <w:strike w:val="0"/>
+        <w:sz w:val="20"/>
+        <w:color w:val="auto"/>
+        <w:u w:val="none"/>
+      </w:rPr>
+    </w:lvl>
+    <w:lvl w:ilvl="8">
+      <w:numFmt w:val="decimal"/>
+      <w:lvlText w:val="%9."/>
+      <w:lvlJc w:val="left"/>
+      <w:start w:val="1"/>
+      <w:pPr>
+        <w:ind w:left="6120" w:hanging="360"/>
+        <w:tab w:val="num" w:pos="6120"/>
+      </w:pPr>
+      <w:rPr>
+        <w:rFonts w:ascii="Arial" w:hAnsi="Arial"/>
+        <w:b w:val="0"/>
+        <w:i w:val="0"/>
+        <w:strike w:val="0"/>
+        <w:sz w:val="20"/>
+        <w:color w:val="auto"/>
+        <w:u w:val="none"/>
+      </w:rPr>
+    </w:lvl>
+  </w:abstractNum>
+  <w:abstractNum w:abstractNumId="13">
+    <w:multiLevelType w:val="multilevel"/>
+    <w:lvl w:ilvl="0">
+      <w:numFmt w:val="bullet"/>
+      <w:lvlText w:val="·"/>
+      <w:lvlJc w:val="left"/>
+      <w:pPr>
+        <w:ind w:left="360" w:hanging="360"/>
+        <w:tab w:val="num" w:pos="360"/>
+      </w:pPr>
+      <w:rPr>
+        <w:rFonts w:ascii="Symbol" w:hAnsi="Symbol"/>
+        <w:b w:val="0"/>
+        <w:i w:val="0"/>
+        <w:strike w:val="0"/>
+        <w:sz w:val="24"/>
+        <w:color w:val="auto"/>
+        <w:u w:val="none"/>
+      </w:rPr>
+    </w:lvl>
+    <w:lvl w:ilvl="1">
+      <w:numFmt w:val="bullet"/>
+      <w:lvlText w:val="o"/>
+      <w:lvlJc w:val="left"/>
+      <w:pPr>
+        <w:ind w:left="1080" w:hanging="360"/>
+        <w:tab w:val="num" w:pos="1080"/>
+      </w:pPr>
+      <w:rPr>
+        <w:rFonts w:ascii="Courier New" w:hAnsi="Courier New"/>
+        <w:b w:val="0"/>
+        <w:i w:val="0"/>
+        <w:strike w:val="0"/>
+        <w:sz w:val="24"/>
+        <w:color w:val="auto"/>
+        <w:u w:val="none"/>
+      </w:rPr>
+    </w:lvl>
+    <w:lvl w:ilvl="2">
+      <w:numFmt w:val="bullet"/>
+      <w:lvlText w:val="§"/>
+      <w:lvlJc w:val="left"/>
+      <w:pPr>
+        <w:ind w:left="1800" w:hanging="360"/>
+        <w:tab w:val="num" w:pos="1800"/>
+      </w:pPr>
+      <w:rPr>
+        <w:rFonts w:ascii="Wingdings" w:hAnsi="Wingdings"/>
+        <w:b w:val="0"/>
+        <w:i w:val="0"/>
+        <w:strike w:val="0"/>
+        <w:sz w:val="24"/>
+        <w:color w:val="auto"/>
+        <w:u w:val="none"/>
+      </w:rPr>
+    </w:lvl>
+    <w:lvl w:ilvl="3">
+      <w:numFmt w:val="bullet"/>
+      <w:lvlText w:val="·"/>
+      <w:lvlJc w:val="left"/>
+      <w:pPr>
+        <w:ind w:left="2520" w:hanging="360"/>
+        <w:tab w:val="num" w:pos="2520"/>
+      </w:pPr>
+      <w:rPr>
+        <w:rFonts w:ascii="Symbol" w:hAnsi="Symbol"/>
+        <w:b w:val="0"/>
+        <w:i w:val="0"/>
+        <w:strike w:val="0"/>
+        <w:sz w:val="24"/>
+        <w:color w:val="auto"/>
+        <w:u w:val="none"/>
+      </w:rPr>
+    </w:lvl>
+    <w:lvl w:ilvl="4">
+      <w:numFmt w:val="bullet"/>
+      <w:lvlText w:val="o"/>
+      <w:lvlJc w:val="left"/>
+      <w:pPr>
+        <w:ind w:left="3240" w:hanging="360"/>
+        <w:tab w:val="num" w:pos="3240"/>
+      </w:pPr>
+      <w:rPr>
+        <w:rFonts w:ascii="Courier New" w:hAnsi="Courier New"/>
+        <w:b w:val="0"/>
+        <w:i w:val="0"/>
+        <w:strike w:val="0"/>
+        <w:sz w:val="24"/>
+        <w:color w:val="auto"/>
+        <w:u w:val="none"/>
+      </w:rPr>
+    </w:lvl>
+    <w:lvl w:ilvl="5">
+      <w:numFmt w:val="bullet"/>
+      <w:lvlText w:val="§"/>
+      <w:lvlJc w:val="left"/>
+      <w:pPr>
+        <w:ind w:left="3960" w:hanging="360"/>
+        <w:tab w:val="num" w:pos="3960"/>
+      </w:pPr>
+      <w:rPr>
+        <w:rFonts w:ascii="Wingdings" w:hAnsi="Wingdings"/>
+        <w:b w:val="0"/>
+        <w:i w:val="0"/>
+        <w:strike w:val="0"/>
+        <w:sz w:val="24"/>
+        <w:color w:val="auto"/>
+        <w:u w:val="none"/>
+      </w:rPr>
+    </w:lvl>
+    <w:lvl w:ilvl="6">
+      <w:numFmt w:val="bullet"/>
+      <w:lvlText w:val="·"/>
+      <w:lvlJc w:val="left"/>
+      <w:pPr>
+        <w:ind w:left="4680" w:hanging="360"/>
+        <w:tab w:val="num" w:pos="4680"/>
+      </w:pPr>
+      <w:rPr>
+        <w:rFonts w:ascii="Symbol" w:hAnsi="Symbol"/>
+        <w:b w:val="0"/>
+        <w:i w:val="0"/>
+        <w:strike w:val="0"/>
+        <w:sz w:val="24"/>
+        <w:color w:val="auto"/>
+        <w:u w:val="none"/>
+      </w:rPr>
+    </w:lvl>
+    <w:lvl w:ilvl="7">
+      <w:numFmt w:val="bullet"/>
+      <w:lvlText w:val="o"/>
+      <w:lvlJc w:val="left"/>
+      <w:pPr>
+        <w:ind w:left="5400" w:hanging="360"/>
+        <w:tab w:val="num" w:pos="5400"/>
+      </w:pPr>
+      <w:rPr>
+        <w:rFonts w:ascii="Courier New" w:hAnsi="Courier New"/>
+        <w:b w:val="0"/>
+        <w:i w:val="0"/>
+        <w:strike w:val="0"/>
+        <w:sz w:val="24"/>
+        <w:color w:val="auto"/>
+        <w:u w:val="none"/>
+      </w:rPr>
+    </w:lvl>
+    <w:lvl w:ilvl="8">
+      <w:numFmt w:val="bullet"/>
+      <w:lvlText w:val="§"/>
+      <w:lvlJc w:val="left"/>
+      <w:pPr>
+        <w:ind w:left="6120" w:hanging="360"/>
+        <w:tab w:val="num" w:pos="6120"/>
+      </w:pPr>
+      <w:rPr>
+        <w:rFonts w:ascii="Wingdings" w:hAnsi="Wingdings"/>
+        <w:b w:val="0"/>
+        <w:i w:val="0"/>
+        <w:strike w:val="0"/>
+        <w:sz w:val="24"/>
         <w:color w:val="auto"/>
         <w:u w:val="none"/>
       </w:rPr>
@@ -54745,6 +56230,15 @@
   </w:num>
   <w:num w:numId="11">
     <w:abstractNumId w:val="10"/>
+  </w:num>
+  <w:num w:numId="12">
+    <w:abstractNumId w:val="11"/>
+  </w:num>
+  <w:num w:numId="13">
+    <w:abstractNumId w:val="12"/>
+  </w:num>
+  <w:num w:numId="14">
+    <w:abstractNumId w:val="13"/>
   </w:num>
 </w:numbering>
 </file>

</xml_diff>